<commit_message>
Piryankova mit viel Literatur hinzugefügt
</commit_message>
<xml_diff>
--- a/Distance Estimation in Virtual Environments.docx
+++ b/Distance Estimation in Virtual Environments.docx
@@ -602,6 +602,20 @@
     </w:p>
     <w:p>
       <w:pPr>
+        <w:pStyle w:val="berschrift2"/>
+        <w:rPr>
+          <w:lang w:val="en-US"/>
+        </w:rPr>
+      </w:pPr>
+      <w:r>
+        <w:rPr>
+          <w:lang w:val="en-US"/>
+        </w:rPr>
+        <w:t>Psychophyik</w:t>
+      </w:r>
+    </w:p>
+    <w:p>
+      <w:pPr>
         <w:pStyle w:val="Listenabsatz"/>
         <w:numPr>
           <w:ilvl w:val="0"/>
@@ -615,7 +629,7 @@
         <w:rPr>
           <w:lang w:val="en-US"/>
         </w:rPr>
-        <w:t>Psychophyik</w:t>
+        <w:t>Cutting and Vishton</w:t>
       </w:r>
     </w:p>
     <w:p>
@@ -625,15 +639,99 @@
           <w:ilvl w:val="1"/>
           <w:numId w:val="2"/>
         </w:numPr>
-        <w:rPr>
-          <w:lang w:val="en-US"/>
-        </w:rPr>
-      </w:pPr>
-      <w:r>
-        <w:rPr>
-          <w:lang w:val="en-US"/>
-        </w:rPr>
-        <w:t>Cutting and Vishton</w:t>
+      </w:pPr>
+      <w:r>
+        <w:t xml:space="preserve">Kein </w:t>
+      </w:r>
+      <w:r>
+        <w:t xml:space="preserve">anderes Wahrnehmungssystem arbeitet mit so vielen Informationsquellen für ein Problem, die </w:t>
+      </w:r>
+      <w:r>
+        <w:t>visuelle Raumwahrnehmung</w:t>
+      </w:r>
+    </w:p>
+    <w:p>
+      <w:pPr>
+        <w:pStyle w:val="Listenabsatz"/>
+        <w:numPr>
+          <w:ilvl w:val="1"/>
+          <w:numId w:val="2"/>
+        </w:numPr>
+      </w:pPr>
+      <w:r>
+        <w:t>Near-veridical</w:t>
+      </w:r>
+    </w:p>
+    <w:p>
+      <w:pPr>
+        <w:pStyle w:val="Listenabsatz"/>
+        <w:numPr>
+          <w:ilvl w:val="1"/>
+          <w:numId w:val="2"/>
+        </w:numPr>
+        <w:rPr>
+          <w:lang w:val="en-US"/>
+        </w:rPr>
+      </w:pPr>
+      <w:r>
+        <w:rPr>
+          <w:lang w:val="en-US"/>
+        </w:rPr>
+        <w:t>Perceptual spaces are sufficiently close to Euclidean</w:t>
+      </w:r>
+    </w:p>
+    <w:p>
+      <w:pPr>
+        <w:pStyle w:val="Listenabsatz"/>
+        <w:numPr>
+          <w:ilvl w:val="1"/>
+          <w:numId w:val="2"/>
+        </w:numPr>
+        <w:rPr>
+          <w:lang w:val="en-US"/>
+        </w:rPr>
+      </w:pPr>
+      <w:r>
+        <w:rPr>
+          <w:lang w:val="en-US"/>
+        </w:rPr>
+        <w:t>We appear to have rough metric knowledge in making distance judgements, on the other hand, do not appear to improve with feedback</w:t>
+      </w:r>
+    </w:p>
+    <w:p>
+      <w:pPr>
+        <w:pStyle w:val="Listenabsatz"/>
+        <w:numPr>
+          <w:ilvl w:val="1"/>
+          <w:numId w:val="2"/>
+        </w:numPr>
+        <w:rPr>
+          <w:lang w:val="en-US"/>
+        </w:rPr>
+      </w:pPr>
+      <w:r>
+        <w:rPr>
+          <w:lang w:val="en-US"/>
+        </w:rPr>
+        <w:t>“</w:t>
+      </w:r>
+      <w:r>
+        <w:rPr>
+          <w:lang w:val="en-US"/>
+        </w:rPr>
+        <w:t>Reasonable accuracy</w:t>
+      </w:r>
+      <w:r>
+        <w:rPr>
+          <w:lang w:val="en-US"/>
+        </w:rPr>
+        <w:t>”</w:t>
+      </w:r>
+      <w:r>
+        <w:rPr>
+          <w:lang w:val="en-US"/>
+        </w:rPr>
+        <w:t xml:space="preserve"> </w:t>
       </w:r>
     </w:p>
     <w:p>
@@ -643,15 +741,15 @@
           <w:ilvl w:val="2"/>
           <w:numId w:val="2"/>
         </w:numPr>
-      </w:pPr>
-      <w:r>
-        <w:t xml:space="preserve">Kein </w:t>
-      </w:r>
-      <w:r>
-        <w:t xml:space="preserve">anderes Wahrnehmungssystem arbeitet mit so vielen Informationsquellen für ein Problem, die </w:t>
-      </w:r>
-      <w:r>
-        <w:t>visuelle Raumwahrnehmung</w:t>
+        <w:rPr>
+          <w:lang w:val="en-US"/>
+        </w:rPr>
+      </w:pPr>
+      <w:r>
+        <w:rPr>
+          <w:lang w:val="en-US"/>
+        </w:rPr>
+        <w:t>0,78-1,22, mean 0,95 (Cook 1978)</w:t>
       </w:r>
     </w:p>
     <w:p>
@@ -661,9 +759,33 @@
           <w:ilvl w:val="2"/>
           <w:numId w:val="2"/>
         </w:numPr>
-      </w:pPr>
-      <w:r>
-        <w:t>Near-veridical</w:t>
+        <w:rPr>
+          <w:lang w:val="en-US"/>
+        </w:rPr>
+      </w:pPr>
+      <w:r>
+        <w:rPr>
+          <w:lang w:val="en-US"/>
+        </w:rPr>
+        <w:t>0,60-1,30, mean 0,94 (Wohlwill, 1964)</w:t>
+      </w:r>
+    </w:p>
+    <w:p>
+      <w:pPr>
+        <w:pStyle w:val="Listenabsatz"/>
+        <w:numPr>
+          <w:ilvl w:val="1"/>
+          <w:numId w:val="2"/>
+        </w:numPr>
+        <w:rPr>
+          <w:lang w:val="en-US"/>
+        </w:rPr>
+      </w:pPr>
+      <w:r>
+        <w:rPr>
+          <w:lang w:val="en-US"/>
+        </w:rPr>
+        <w:t>Egocentric depth is systematically foreshortened when compared to frontal depth (verbal?)</w:t>
       </w:r>
     </w:p>
     <w:p>
@@ -681,7 +803,7 @@
         <w:rPr>
           <w:lang w:val="en-US"/>
         </w:rPr>
-        <w:t>Perceptual spaces are sufficiently close to Euclidean</w:t>
+        <w:t>10 -&gt; 9</w:t>
       </w:r>
     </w:p>
     <w:p>
@@ -699,7 +821,7 @@
         <w:rPr>
           <w:lang w:val="en-US"/>
         </w:rPr>
-        <w:t>We appear to have rough metric knowledge in making distance judgements, on the other hand, do not appear to improve with feedback</w:t>
+        <w:t>100 -&gt; 79</w:t>
       </w:r>
     </w:p>
     <w:p>
@@ -717,32 +839,14 @@
         <w:rPr>
           <w:lang w:val="en-US"/>
         </w:rPr>
-        <w:t>“</w:t>
-      </w:r>
-      <w:r>
-        <w:rPr>
-          <w:lang w:val="en-US"/>
-        </w:rPr>
-        <w:t>Reasonable accuracy</w:t>
-      </w:r>
-      <w:r>
-        <w:rPr>
-          <w:lang w:val="en-US"/>
-        </w:rPr>
-        <w:t>”</w:t>
-      </w:r>
-      <w:r>
-        <w:rPr>
-          <w:lang w:val="en-US"/>
-        </w:rPr>
-        <w:t xml:space="preserve"> </w:t>
-      </w:r>
-    </w:p>
-    <w:p>
-      <w:pPr>
-        <w:pStyle w:val="Listenabsatz"/>
-        <w:numPr>
-          <w:ilvl w:val="3"/>
+        <w:t>1000 -&gt; 710</w:t>
+      </w:r>
+    </w:p>
+    <w:p>
+      <w:pPr>
+        <w:pStyle w:val="Listenabsatz"/>
+        <w:numPr>
+          <w:ilvl w:val="1"/>
           <w:numId w:val="2"/>
         </w:numPr>
         <w:rPr>
@@ -753,25 +857,13 @@
         <w:rPr>
           <w:lang w:val="en-US"/>
         </w:rPr>
-        <w:t>0,78-1,22, mean 0,95 (Cook 1978)</w:t>
-      </w:r>
-    </w:p>
-    <w:p>
-      <w:pPr>
-        <w:pStyle w:val="Listenabsatz"/>
-        <w:numPr>
-          <w:ilvl w:val="3"/>
-          <w:numId w:val="2"/>
-        </w:numPr>
-        <w:rPr>
-          <w:lang w:val="en-US"/>
-        </w:rPr>
-      </w:pPr>
-      <w:r>
-        <w:rPr>
-          <w:lang w:val="en-US"/>
-        </w:rPr>
-        <w:t>0,60-1,30, mean 0,94 (Wohlwill, 1964)</w:t>
+        <w:t xml:space="preserve">Blind walking doesn´t show </w:t>
+      </w:r>
+      <w:r>
+        <w:rPr>
+          <w:lang w:val="en-US"/>
+        </w:rPr>
+        <w:t xml:space="preserve">foreshortening </w:t>
       </w:r>
     </w:p>
     <w:p>
@@ -789,61 +881,7 @@
         <w:rPr>
           <w:lang w:val="en-US"/>
         </w:rPr>
-        <w:t>Egocentric depth is systematically foreshortened when compared to frontal depth (verbal?)</w:t>
-      </w:r>
-    </w:p>
-    <w:p>
-      <w:pPr>
-        <w:pStyle w:val="Listenabsatz"/>
-        <w:numPr>
-          <w:ilvl w:val="3"/>
-          <w:numId w:val="2"/>
-        </w:numPr>
-        <w:rPr>
-          <w:lang w:val="en-US"/>
-        </w:rPr>
-      </w:pPr>
-      <w:r>
-        <w:rPr>
-          <w:lang w:val="en-US"/>
-        </w:rPr>
-        <w:t>10 -&gt; 9</w:t>
-      </w:r>
-    </w:p>
-    <w:p>
-      <w:pPr>
-        <w:pStyle w:val="Listenabsatz"/>
-        <w:numPr>
-          <w:ilvl w:val="3"/>
-          <w:numId w:val="2"/>
-        </w:numPr>
-        <w:rPr>
-          <w:lang w:val="en-US"/>
-        </w:rPr>
-      </w:pPr>
-      <w:r>
-        <w:rPr>
-          <w:lang w:val="en-US"/>
-        </w:rPr>
-        <w:t>100 -&gt; 79</w:t>
-      </w:r>
-    </w:p>
-    <w:p>
-      <w:pPr>
-        <w:pStyle w:val="Listenabsatz"/>
-        <w:numPr>
-          <w:ilvl w:val="3"/>
-          <w:numId w:val="2"/>
-        </w:numPr>
-        <w:rPr>
-          <w:lang w:val="en-US"/>
-        </w:rPr>
-      </w:pPr>
-      <w:r>
-        <w:rPr>
-          <w:lang w:val="en-US"/>
-        </w:rPr>
-        <w:t>1000 -&gt; 710</w:t>
+        <w:t>Thomson 1980</w:t>
       </w:r>
     </w:p>
     <w:p>
@@ -861,67 +899,7 @@
         <w:rPr>
           <w:lang w:val="en-US"/>
         </w:rPr>
-        <w:t xml:space="preserve">Blind walking doesn´t show </w:t>
-      </w:r>
-      <w:r>
-        <w:rPr>
-          <w:lang w:val="en-US"/>
-        </w:rPr>
-        <w:t xml:space="preserve">foreshortening </w:t>
-      </w:r>
-    </w:p>
-    <w:p>
-      <w:pPr>
-        <w:pStyle w:val="Listenabsatz"/>
-        <w:numPr>
-          <w:ilvl w:val="3"/>
-          <w:numId w:val="2"/>
-        </w:numPr>
-        <w:rPr>
-          <w:lang w:val="en-US"/>
-        </w:rPr>
-      </w:pPr>
-      <w:r>
-        <w:rPr>
-          <w:lang w:val="en-US"/>
-        </w:rPr>
-        <w:t>Thomson 1980</w:t>
-      </w:r>
-    </w:p>
-    <w:p>
-      <w:pPr>
-        <w:pStyle w:val="Listenabsatz"/>
-        <w:numPr>
-          <w:ilvl w:val="3"/>
-          <w:numId w:val="2"/>
-        </w:numPr>
-        <w:rPr>
-          <w:lang w:val="en-US"/>
-        </w:rPr>
-      </w:pPr>
-      <w:r>
-        <w:rPr>
-          <w:lang w:val="en-US"/>
-        </w:rPr>
         <w:t>Laurent and Cavallo 1985</w:t>
-      </w:r>
-    </w:p>
-    <w:p>
-      <w:pPr>
-        <w:pStyle w:val="Listenabsatz"/>
-        <w:numPr>
-          <w:ilvl w:val="3"/>
-          <w:numId w:val="2"/>
-        </w:numPr>
-        <w:rPr>
-          <w:lang w:val="en-US"/>
-        </w:rPr>
-      </w:pPr>
-      <w:r>
-        <w:rPr>
-          <w:lang w:val="en-US"/>
-        </w:rPr>
-        <w:t>Rieser et al. 1990 “Visual perception and the guidance of locomotion without vision to previously seen targets”</w:t>
       </w:r>
     </w:p>
     <w:p>
@@ -931,12 +909,54 @@
           <w:ilvl w:val="2"/>
           <w:numId w:val="2"/>
         </w:numPr>
+        <w:rPr>
+          <w:lang w:val="en-US"/>
+        </w:rPr>
+      </w:pPr>
+      <w:r>
+        <w:rPr>
+          <w:lang w:val="en-US"/>
+        </w:rPr>
+        <w:t>Rieser et al. 1990 “Visual perception and the guidance of locomotion without vision to previously seen targets”</w:t>
+      </w:r>
+    </w:p>
+    <w:p>
+      <w:pPr>
+        <w:pStyle w:val="Listenabsatz"/>
+        <w:numPr>
+          <w:ilvl w:val="1"/>
+          <w:numId w:val="2"/>
+        </w:numPr>
       </w:pPr>
       <w:r>
         <w:t xml:space="preserve">Direkter Vergleich in Loomis et al. </w:t>
       </w:r>
       <w:r>
         <w:t>1992</w:t>
+      </w:r>
+    </w:p>
+    <w:p>
+      <w:pPr>
+        <w:pStyle w:val="Listenabsatz"/>
+        <w:numPr>
+          <w:ilvl w:val="1"/>
+          <w:numId w:val="2"/>
+        </w:numPr>
+      </w:pPr>
+      <w:r>
+        <w:t>Foreshortening tritt auch nur auf, wenn Person sich nicht bewegen darf (Wagner 1985)</w:t>
+      </w:r>
+    </w:p>
+    <w:p>
+      <w:pPr>
+        <w:pStyle w:val="Listenabsatz"/>
+        <w:numPr>
+          <w:ilvl w:val="1"/>
+          <w:numId w:val="2"/>
+        </w:numPr>
+      </w:pPr>
+      <w:r>
+        <w:t>Mehr Tiefenreize:</w:t>
       </w:r>
     </w:p>
     <w:p>
@@ -948,7 +968,7 @@
         </w:numPr>
       </w:pPr>
       <w:r>
-        <w:t>Foreshortening tritt auch nur auf, wenn Person sich nicht bewegen darf (Wagner 1985)</w:t>
+        <w:t>Mehr Tiefe</w:t>
       </w:r>
     </w:p>
     <w:p>
@@ -960,31 +980,37 @@
         </w:numPr>
       </w:pPr>
       <w:r>
-        <w:t>Mehr Tiefenreize:</w:t>
-      </w:r>
-    </w:p>
-    <w:p>
-      <w:pPr>
-        <w:pStyle w:val="Listenabsatz"/>
-        <w:numPr>
-          <w:ilvl w:val="3"/>
+        <w:t>Höhere Konstanz und Genauigkeit</w:t>
+      </w:r>
+    </w:p>
+    <w:p>
+      <w:pPr>
+        <w:pStyle w:val="Listenabsatz"/>
+        <w:numPr>
+          <w:ilvl w:val="1"/>
           <w:numId w:val="2"/>
         </w:numPr>
       </w:pPr>
       <w:r>
-        <w:t>Mehr Tiefe</w:t>
-      </w:r>
-    </w:p>
-    <w:p>
-      <w:pPr>
-        <w:pStyle w:val="Listenabsatz"/>
-        <w:numPr>
-          <w:ilvl w:val="3"/>
+        <w:t>Hohe Varianz in der Nutzung von Stereopsis zwischen den Teilnehmern, bei keinem anderen Tiefenreiz so stark</w:t>
+      </w:r>
+    </w:p>
+    <w:p>
+      <w:pPr>
+        <w:pStyle w:val="Listenabsatz"/>
+        <w:numPr>
+          <w:ilvl w:val="1"/>
           <w:numId w:val="2"/>
         </w:numPr>
-      </w:pPr>
-      <w:r>
-        <w:t>Höhere Konstanz und Genauigkeit</w:t>
+        <w:rPr>
+          <w:lang w:val="en-US"/>
+        </w:rPr>
+      </w:pPr>
+      <w:r>
+        <w:rPr>
+          <w:lang w:val="en-US"/>
+        </w:rPr>
+        <w:t xml:space="preserve">Distance perception nearly 100% of actual distance </w:t>
       </w:r>
     </w:p>
     <w:p>
@@ -994,9 +1020,46 @@
           <w:ilvl w:val="2"/>
           <w:numId w:val="2"/>
         </w:numPr>
-      </w:pPr>
-      <w:r>
-        <w:t>Hohe Varianz in der Nutzung von Stereopsis zwischen den Teilnehmern, bei keinem anderen Tiefenreiz so stark</w:t>
+        <w:rPr>
+          <w:lang w:val="en-US"/>
+        </w:rPr>
+      </w:pPr>
+      <w:r>
+        <w:rPr>
+          <w:lang w:val="en-US"/>
+        </w:rPr>
+        <w:t>Loomis and Knapp 2003 (Kelly2014)</w:t>
+      </w:r>
+    </w:p>
+    <w:p>
+      <w:pPr>
+        <w:rPr>
+          <w:lang w:val="en-US"/>
+        </w:rPr>
+      </w:pPr>
+    </w:p>
+    <w:p>
+      <w:pPr>
+        <w:pStyle w:val="Listenabsatz"/>
+        <w:numPr>
+          <w:ilvl w:val="1"/>
+          <w:numId w:val="2"/>
+        </w:numPr>
+        <w:rPr>
+          <w:lang w:val="en-US"/>
+        </w:rPr>
+      </w:pPr>
+      <w:r>
+        <w:rPr>
+          <w:lang w:val="en-US"/>
+        </w:rPr>
+        <w:t>Personal space</w:t>
+      </w:r>
+      <w:r>
+        <w:rPr>
+          <w:lang w:val="en-US"/>
+        </w:rPr>
+        <w:t xml:space="preserve"> (&lt;2m)</w:t>
       </w:r>
     </w:p>
     <w:p>
@@ -1014,33 +1077,8 @@
         <w:rPr>
           <w:lang w:val="en-US"/>
         </w:rPr>
-        <w:t xml:space="preserve">Distance perception nearly 100% of actual distance </w:t>
-      </w:r>
-    </w:p>
-    <w:p>
-      <w:pPr>
-        <w:pStyle w:val="Listenabsatz"/>
-        <w:numPr>
-          <w:ilvl w:val="3"/>
-          <w:numId w:val="2"/>
-        </w:numPr>
-        <w:rPr>
-          <w:lang w:val="en-US"/>
-        </w:rPr>
-      </w:pPr>
-      <w:r>
-        <w:rPr>
-          <w:lang w:val="en-US"/>
-        </w:rPr>
-        <w:t>Loomis and Knapp 2003 (Kelly2014)</w:t>
-      </w:r>
-    </w:p>
-    <w:p>
-      <w:pPr>
-        <w:rPr>
-          <w:lang w:val="en-US"/>
-        </w:rPr>
-      </w:pPr>
+        <w:t>Occlusion (constant)</w:t>
+      </w:r>
     </w:p>
     <w:p>
       <w:pPr>
@@ -1057,139 +1095,7 @@
         <w:rPr>
           <w:lang w:val="en-US"/>
         </w:rPr>
-        <w:t>Personal space</w:t>
-      </w:r>
-      <w:r>
-        <w:rPr>
-          <w:lang w:val="en-US"/>
-        </w:rPr>
-        <w:t xml:space="preserve"> (&lt;2m)</w:t>
-      </w:r>
-    </w:p>
-    <w:p>
-      <w:pPr>
-        <w:pStyle w:val="Listenabsatz"/>
-        <w:numPr>
-          <w:ilvl w:val="3"/>
-          <w:numId w:val="2"/>
-        </w:numPr>
-        <w:rPr>
-          <w:lang w:val="en-US"/>
-        </w:rPr>
-      </w:pPr>
-      <w:r>
-        <w:rPr>
-          <w:lang w:val="en-US"/>
-        </w:rPr>
-        <w:t>Occlusion (constant)</w:t>
-      </w:r>
-    </w:p>
-    <w:p>
-      <w:pPr>
-        <w:pStyle w:val="Listenabsatz"/>
-        <w:numPr>
-          <w:ilvl w:val="3"/>
-          <w:numId w:val="2"/>
-        </w:numPr>
-        <w:rPr>
-          <w:lang w:val="en-US"/>
-        </w:rPr>
-      </w:pPr>
-      <w:r>
-        <w:rPr>
-          <w:lang w:val="en-US"/>
-        </w:rPr>
         <w:t>Retinal disparity</w:t>
-      </w:r>
-      <w:r>
-        <w:rPr>
-          <w:lang w:val="en-US"/>
-        </w:rPr>
-        <w:t xml:space="preserve"> (decline)</w:t>
-      </w:r>
-    </w:p>
-    <w:p>
-      <w:pPr>
-        <w:pStyle w:val="Listenabsatz"/>
-        <w:numPr>
-          <w:ilvl w:val="3"/>
-          <w:numId w:val="2"/>
-        </w:numPr>
-        <w:rPr>
-          <w:lang w:val="en-US"/>
-        </w:rPr>
-      </w:pPr>
-      <w:r>
-        <w:rPr>
-          <w:lang w:val="en-US"/>
-        </w:rPr>
-        <w:t>Relative size (constant)</w:t>
-      </w:r>
-    </w:p>
-    <w:p>
-      <w:pPr>
-        <w:pStyle w:val="Listenabsatz"/>
-        <w:numPr>
-          <w:ilvl w:val="3"/>
-          <w:numId w:val="2"/>
-        </w:numPr>
-        <w:rPr>
-          <w:lang w:val="en-US"/>
-        </w:rPr>
-      </w:pPr>
-      <w:r>
-        <w:rPr>
-          <w:lang w:val="en-US"/>
-        </w:rPr>
-        <w:t>Convergence</w:t>
-      </w:r>
-      <w:r>
-        <w:rPr>
-          <w:lang w:val="en-US"/>
-        </w:rPr>
-        <w:t xml:space="preserve"> (decline)</w:t>
-      </w:r>
-    </w:p>
-    <w:p>
-      <w:pPr>
-        <w:pStyle w:val="Listenabsatz"/>
-        <w:numPr>
-          <w:ilvl w:val="3"/>
-          <w:numId w:val="2"/>
-        </w:numPr>
-        <w:rPr>
-          <w:lang w:val="en-US"/>
-        </w:rPr>
-      </w:pPr>
-      <w:r>
-        <w:rPr>
-          <w:lang w:val="en-US"/>
-        </w:rPr>
-        <w:t>Accommodation</w:t>
-      </w:r>
-      <w:r>
-        <w:rPr>
-          <w:lang w:val="en-US"/>
-        </w:rPr>
-        <w:t xml:space="preserve"> (decline)</w:t>
-      </w:r>
-    </w:p>
-    <w:p>
-      <w:pPr>
-        <w:pStyle w:val="Listenabsatz"/>
-        <w:numPr>
-          <w:ilvl w:val="3"/>
-          <w:numId w:val="2"/>
-        </w:numPr>
-        <w:rPr>
-          <w:lang w:val="en-US"/>
-        </w:rPr>
-      </w:pPr>
-      <w:r>
-        <w:rPr>
-          <w:lang w:val="en-US"/>
-        </w:rPr>
-        <w:t>Motion information</w:t>
       </w:r>
       <w:r>
         <w:rPr>
@@ -1213,102 +1119,6 @@
         <w:rPr>
           <w:lang w:val="en-US"/>
         </w:rPr>
-        <w:t>Action Space</w:t>
-      </w:r>
-      <w:r>
-        <w:rPr>
-          <w:lang w:val="en-US"/>
-        </w:rPr>
-        <w:t xml:space="preserve"> (&lt;30m)</w:t>
-      </w:r>
-    </w:p>
-    <w:p>
-      <w:pPr>
-        <w:pStyle w:val="Listenabsatz"/>
-        <w:numPr>
-          <w:ilvl w:val="3"/>
-          <w:numId w:val="2"/>
-        </w:numPr>
-        <w:rPr>
-          <w:lang w:val="en-US"/>
-        </w:rPr>
-      </w:pPr>
-      <w:r>
-        <w:rPr>
-          <w:lang w:val="en-US"/>
-        </w:rPr>
-        <w:t>Occlusion (constant)</w:t>
-      </w:r>
-    </w:p>
-    <w:p>
-      <w:pPr>
-        <w:pStyle w:val="Listenabsatz"/>
-        <w:numPr>
-          <w:ilvl w:val="3"/>
-          <w:numId w:val="2"/>
-        </w:numPr>
-        <w:rPr>
-          <w:lang w:val="en-US"/>
-        </w:rPr>
-      </w:pPr>
-      <w:r>
-        <w:rPr>
-          <w:lang w:val="en-US"/>
-        </w:rPr>
-        <w:t>Height in visual field (decline)</w:t>
-      </w:r>
-    </w:p>
-    <w:p>
-      <w:pPr>
-        <w:pStyle w:val="Listenabsatz"/>
-        <w:numPr>
-          <w:ilvl w:val="3"/>
-          <w:numId w:val="2"/>
-        </w:numPr>
-        <w:rPr>
-          <w:lang w:val="en-US"/>
-        </w:rPr>
-      </w:pPr>
-      <w:r>
-        <w:rPr>
-          <w:lang w:val="en-US"/>
-        </w:rPr>
-        <w:t>Binocular disparity (decline)</w:t>
-      </w:r>
-    </w:p>
-    <w:p>
-      <w:pPr>
-        <w:pStyle w:val="Listenabsatz"/>
-        <w:numPr>
-          <w:ilvl w:val="3"/>
-          <w:numId w:val="2"/>
-        </w:numPr>
-        <w:rPr>
-          <w:lang w:val="en-US"/>
-        </w:rPr>
-      </w:pPr>
-      <w:r>
-        <w:rPr>
-          <w:lang w:val="en-US"/>
-        </w:rPr>
-        <w:t>Motion perspective (decline)</w:t>
-      </w:r>
-    </w:p>
-    <w:p>
-      <w:pPr>
-        <w:pStyle w:val="Listenabsatz"/>
-        <w:numPr>
-          <w:ilvl w:val="3"/>
-          <w:numId w:val="2"/>
-        </w:numPr>
-        <w:rPr>
-          <w:lang w:val="en-US"/>
-        </w:rPr>
-      </w:pPr>
-      <w:r>
-        <w:rPr>
-          <w:lang w:val="en-US"/>
-        </w:rPr>
         <w:t>Relative size (constant)</w:t>
       </w:r>
     </w:p>
@@ -1327,6 +1137,192 @@
         <w:rPr>
           <w:lang w:val="en-US"/>
         </w:rPr>
+        <w:t>Convergence</w:t>
+      </w:r>
+      <w:r>
+        <w:rPr>
+          <w:lang w:val="en-US"/>
+        </w:rPr>
+        <w:t xml:space="preserve"> (decline)</w:t>
+      </w:r>
+    </w:p>
+    <w:p>
+      <w:pPr>
+        <w:pStyle w:val="Listenabsatz"/>
+        <w:numPr>
+          <w:ilvl w:val="2"/>
+          <w:numId w:val="2"/>
+        </w:numPr>
+        <w:rPr>
+          <w:lang w:val="en-US"/>
+        </w:rPr>
+      </w:pPr>
+      <w:r>
+        <w:rPr>
+          <w:lang w:val="en-US"/>
+        </w:rPr>
+        <w:t>Accommodation</w:t>
+      </w:r>
+      <w:r>
+        <w:rPr>
+          <w:lang w:val="en-US"/>
+        </w:rPr>
+        <w:t xml:space="preserve"> (decline)</w:t>
+      </w:r>
+    </w:p>
+    <w:p>
+      <w:pPr>
+        <w:pStyle w:val="Listenabsatz"/>
+        <w:numPr>
+          <w:ilvl w:val="2"/>
+          <w:numId w:val="2"/>
+        </w:numPr>
+        <w:rPr>
+          <w:lang w:val="en-US"/>
+        </w:rPr>
+      </w:pPr>
+      <w:r>
+        <w:rPr>
+          <w:lang w:val="en-US"/>
+        </w:rPr>
+        <w:t>Motion information</w:t>
+      </w:r>
+      <w:r>
+        <w:rPr>
+          <w:lang w:val="en-US"/>
+        </w:rPr>
+        <w:t xml:space="preserve"> (decline)</w:t>
+      </w:r>
+    </w:p>
+    <w:p>
+      <w:pPr>
+        <w:pStyle w:val="Listenabsatz"/>
+        <w:numPr>
+          <w:ilvl w:val="1"/>
+          <w:numId w:val="2"/>
+        </w:numPr>
+        <w:rPr>
+          <w:lang w:val="en-US"/>
+        </w:rPr>
+      </w:pPr>
+      <w:r>
+        <w:rPr>
+          <w:lang w:val="en-US"/>
+        </w:rPr>
+        <w:t>Action Space</w:t>
+      </w:r>
+      <w:r>
+        <w:rPr>
+          <w:lang w:val="en-US"/>
+        </w:rPr>
+        <w:t xml:space="preserve"> (&lt;30m)</w:t>
+      </w:r>
+    </w:p>
+    <w:p>
+      <w:pPr>
+        <w:pStyle w:val="Listenabsatz"/>
+        <w:numPr>
+          <w:ilvl w:val="2"/>
+          <w:numId w:val="2"/>
+        </w:numPr>
+        <w:rPr>
+          <w:lang w:val="en-US"/>
+        </w:rPr>
+      </w:pPr>
+      <w:r>
+        <w:rPr>
+          <w:lang w:val="en-US"/>
+        </w:rPr>
+        <w:t>Occlusion (constant)</w:t>
+      </w:r>
+    </w:p>
+    <w:p>
+      <w:pPr>
+        <w:pStyle w:val="Listenabsatz"/>
+        <w:numPr>
+          <w:ilvl w:val="2"/>
+          <w:numId w:val="2"/>
+        </w:numPr>
+        <w:rPr>
+          <w:lang w:val="en-US"/>
+        </w:rPr>
+      </w:pPr>
+      <w:r>
+        <w:rPr>
+          <w:lang w:val="en-US"/>
+        </w:rPr>
+        <w:t>Height in visual field (decline)</w:t>
+      </w:r>
+    </w:p>
+    <w:p>
+      <w:pPr>
+        <w:pStyle w:val="Listenabsatz"/>
+        <w:numPr>
+          <w:ilvl w:val="2"/>
+          <w:numId w:val="2"/>
+        </w:numPr>
+        <w:rPr>
+          <w:lang w:val="en-US"/>
+        </w:rPr>
+      </w:pPr>
+      <w:r>
+        <w:rPr>
+          <w:lang w:val="en-US"/>
+        </w:rPr>
+        <w:t>Binocular disparity (decline)</w:t>
+      </w:r>
+    </w:p>
+    <w:p>
+      <w:pPr>
+        <w:pStyle w:val="Listenabsatz"/>
+        <w:numPr>
+          <w:ilvl w:val="2"/>
+          <w:numId w:val="2"/>
+        </w:numPr>
+        <w:rPr>
+          <w:lang w:val="en-US"/>
+        </w:rPr>
+      </w:pPr>
+      <w:r>
+        <w:rPr>
+          <w:lang w:val="en-US"/>
+        </w:rPr>
+        <w:t>Motion perspective (decline)</w:t>
+      </w:r>
+    </w:p>
+    <w:p>
+      <w:pPr>
+        <w:pStyle w:val="Listenabsatz"/>
+        <w:numPr>
+          <w:ilvl w:val="2"/>
+          <w:numId w:val="2"/>
+        </w:numPr>
+        <w:rPr>
+          <w:lang w:val="en-US"/>
+        </w:rPr>
+      </w:pPr>
+      <w:r>
+        <w:rPr>
+          <w:lang w:val="en-US"/>
+        </w:rPr>
+        <w:t>Relative size (constant)</w:t>
+      </w:r>
+    </w:p>
+    <w:p>
+      <w:pPr>
+        <w:pStyle w:val="Listenabsatz"/>
+        <w:numPr>
+          <w:ilvl w:val="1"/>
+          <w:numId w:val="2"/>
+        </w:numPr>
+        <w:rPr>
+          <w:lang w:val="en-US"/>
+        </w:rPr>
+      </w:pPr>
+      <w:r>
+        <w:rPr>
+          <w:lang w:val="en-US"/>
+        </w:rPr>
         <w:t>Vista Space (&gt;30m) (pictorial cues)</w:t>
       </w:r>
     </w:p>
@@ -1334,7 +1330,7 @@
       <w:pPr>
         <w:pStyle w:val="Listenabsatz"/>
         <w:numPr>
-          <w:ilvl w:val="3"/>
+          <w:ilvl w:val="2"/>
           <w:numId w:val="2"/>
         </w:numPr>
         <w:rPr>
@@ -1352,7 +1348,7 @@
       <w:pPr>
         <w:pStyle w:val="Listenabsatz"/>
         <w:numPr>
-          <w:ilvl w:val="3"/>
+          <w:ilvl w:val="2"/>
           <w:numId w:val="2"/>
         </w:numPr>
         <w:rPr>
@@ -1370,7 +1366,7 @@
       <w:pPr>
         <w:pStyle w:val="Listenabsatz"/>
         <w:numPr>
-          <w:ilvl w:val="3"/>
+          <w:ilvl w:val="2"/>
           <w:numId w:val="2"/>
         </w:numPr>
         <w:rPr>
@@ -1389,7 +1385,7 @@
       <w:pPr>
         <w:pStyle w:val="Listenabsatz"/>
         <w:numPr>
-          <w:ilvl w:val="3"/>
+          <w:ilvl w:val="2"/>
           <w:numId w:val="2"/>
         </w:numPr>
         <w:rPr>
@@ -1453,6 +1449,20 @@
     </w:p>
     <w:p>
       <w:pPr>
+        <w:pStyle w:val="berschrift2"/>
+        <w:rPr>
+          <w:lang w:val="en-US"/>
+        </w:rPr>
+      </w:pPr>
+      <w:r>
+        <w:rPr>
+          <w:lang w:val="en-US"/>
+        </w:rPr>
+        <w:t>Auswahl an Studien</w:t>
+      </w:r>
+    </w:p>
+    <w:p>
+      <w:pPr>
         <w:pStyle w:val="Listenabsatz"/>
         <w:numPr>
           <w:ilvl w:val="0"/>
@@ -1466,70 +1476,136 @@
         <w:rPr>
           <w:lang w:val="en-US"/>
         </w:rPr>
-        <w:t>Auswahl an Studien</w:t>
-      </w:r>
-    </w:p>
-    <w:p>
-      <w:pPr>
-        <w:pStyle w:val="Listenabsatz"/>
-        <w:numPr>
-          <w:ilvl w:val="1"/>
+        <w:t>Loomis et al. 1992 (Leyrer2015)</w:t>
+      </w:r>
+    </w:p>
+    <w:p>
+      <w:pPr>
+        <w:pStyle w:val="Listenabsatz"/>
+        <w:numPr>
+          <w:ilvl w:val="0"/>
           <w:numId w:val="2"/>
         </w:numPr>
-        <w:rPr>
-          <w:lang w:val="en-US"/>
-        </w:rPr>
-      </w:pPr>
-      <w:r>
-        <w:rPr>
-          <w:lang w:val="en-US"/>
-        </w:rPr>
-        <w:t>Loomis et al. 1992 (Leyrer2015)</w:t>
-      </w:r>
-    </w:p>
-    <w:p>
-      <w:pPr>
-        <w:pStyle w:val="Listenabsatz"/>
-        <w:numPr>
-          <w:ilvl w:val="1"/>
+      </w:pPr>
+      <w:r>
+        <w:rPr>
+          <w:lang w:val="en-US"/>
+        </w:rPr>
+        <w:t>Rieser et al. 1995 (Leyrer2015)</w:t>
+      </w:r>
+    </w:p>
+    <w:p>
+      <w:pPr>
+        <w:pStyle w:val="Listenabsatz"/>
+        <w:numPr>
+          <w:ilvl w:val="0"/>
           <w:numId w:val="2"/>
         </w:numPr>
       </w:pPr>
       <w:r>
-        <w:rPr>
-          <w:lang w:val="en-US"/>
-        </w:rPr>
-        <w:t>Rieser et al. 1995 (Leyrer2015)</w:t>
-      </w:r>
-    </w:p>
-    <w:p>
-      <w:pPr>
-        <w:pStyle w:val="Listenabsatz"/>
-        <w:numPr>
-          <w:ilvl w:val="1"/>
+        <w:t xml:space="preserve">Grechkin et al. </w:t>
+      </w:r>
+      <w:r>
+        <w:t>2010</w:t>
+      </w:r>
+      <w:r>
+        <w:rPr>
+          <w:lang w:val="en-US"/>
+        </w:rPr>
+        <w:t xml:space="preserve"> (Leyrer2015)</w:t>
+      </w:r>
+    </w:p>
+    <w:p>
+      <w:pPr>
+        <w:pStyle w:val="Listenabsatz"/>
+        <w:numPr>
+          <w:ilvl w:val="0"/>
           <w:numId w:val="2"/>
         </w:numPr>
       </w:pPr>
       <w:r>
-        <w:t xml:space="preserve">Grechkin et al. </w:t>
-      </w:r>
-      <w:r>
-        <w:t>2010</w:t>
-      </w:r>
-      <w:r>
-        <w:rPr>
-          <w:lang w:val="en-US"/>
-        </w:rPr>
-        <w:t xml:space="preserve"> (Leyrer2015)</w:t>
-      </w:r>
-    </w:p>
-    <w:p>
-      <w:pPr>
-        <w:pStyle w:val="Listenabsatz"/>
-        <w:numPr>
-          <w:ilvl w:val="1"/>
+        <w:rPr>
+          <w:lang w:val="en-US"/>
+        </w:rPr>
+        <w:t xml:space="preserve">Cutting1995 </w:t>
+      </w:r>
+      <w:r>
+        <w:rPr>
+          <w:lang w:val="en-US"/>
+        </w:rPr>
+        <w:t>(Piryankova2013)</w:t>
+      </w:r>
+    </w:p>
+    <w:p>
+      <w:pPr>
+        <w:pStyle w:val="Listenabsatz"/>
+        <w:numPr>
+          <w:ilvl w:val="0"/>
           <w:numId w:val="2"/>
         </w:numPr>
+      </w:pPr>
+      <w:r>
+        <w:rPr>
+          <w:lang w:val="en-US"/>
+        </w:rPr>
+        <w:t xml:space="preserve">Loomis2002 </w:t>
+      </w:r>
+      <w:r>
+        <w:rPr>
+          <w:lang w:val="en-US"/>
+        </w:rPr>
+        <w:t>(Piryankova2013)</w:t>
+      </w:r>
+    </w:p>
+    <w:p>
+      <w:pPr>
+        <w:pStyle w:val="Listenabsatz"/>
+        <w:numPr>
+          <w:ilvl w:val="0"/>
+          <w:numId w:val="2"/>
+        </w:numPr>
+      </w:pPr>
+      <w:r>
+        <w:rPr>
+          <w:lang w:val="en-US"/>
+        </w:rPr>
+        <w:t xml:space="preserve">Kuhl2006 </w:t>
+      </w:r>
+      <w:r>
+        <w:rPr>
+          <w:lang w:val="en-US"/>
+        </w:rPr>
+        <w:t>(Piryankova2013)</w:t>
+      </w:r>
+    </w:p>
+    <w:p>
+      <w:pPr>
+        <w:pStyle w:val="Listenabsatz"/>
+        <w:numPr>
+          <w:ilvl w:val="0"/>
+          <w:numId w:val="2"/>
+        </w:numPr>
+      </w:pPr>
+      <w:r>
+        <w:rPr>
+          <w:lang w:val="en-US"/>
+        </w:rPr>
+        <w:t xml:space="preserve">Richardson2005 </w:t>
+      </w:r>
+      <w:r>
+        <w:rPr>
+          <w:lang w:val="en-US"/>
+        </w:rPr>
+        <w:t>(Piryankova2013)</w:t>
+      </w:r>
+    </w:p>
+    <w:p>
+      <w:pPr>
+        <w:pStyle w:val="Listenabsatz"/>
+        <w:numPr>
+          <w:ilvl w:val="0"/>
+          <w:numId w:val="2"/>
+        </w:numPr>
         <w:rPr>
           <w:lang w:val="en-US"/>
         </w:rPr>
@@ -1565,7 +1641,7 @@
       <w:pPr>
         <w:pStyle w:val="Listenabsatz"/>
         <w:numPr>
-          <w:ilvl w:val="1"/>
+          <w:ilvl w:val="0"/>
           <w:numId w:val="2"/>
         </w:numPr>
         <w:rPr>
@@ -1595,7 +1671,7 @@
       <w:pPr>
         <w:pStyle w:val="Listenabsatz"/>
         <w:numPr>
-          <w:ilvl w:val="1"/>
+          <w:ilvl w:val="0"/>
           <w:numId w:val="2"/>
         </w:numPr>
         <w:rPr>
@@ -1625,7 +1701,7 @@
       <w:pPr>
         <w:pStyle w:val="Listenabsatz"/>
         <w:numPr>
-          <w:ilvl w:val="1"/>
+          <w:ilvl w:val="0"/>
           <w:numId w:val="2"/>
         </w:numPr>
         <w:rPr>
@@ -1655,7 +1731,7 @@
       <w:pPr>
         <w:pStyle w:val="Listenabsatz"/>
         <w:numPr>
-          <w:ilvl w:val="1"/>
+          <w:ilvl w:val="0"/>
           <w:numId w:val="2"/>
         </w:numPr>
         <w:rPr>
@@ -1667,6 +1743,261 @@
           <w:lang w:val="en-US"/>
         </w:rPr>
         <w:t>Verbale Einschätzung:</w:t>
+      </w:r>
+    </w:p>
+    <w:p>
+      <w:pPr>
+        <w:pStyle w:val="Listenabsatz"/>
+        <w:numPr>
+          <w:ilvl w:val="1"/>
+          <w:numId w:val="2"/>
+        </w:numPr>
+        <w:rPr>
+          <w:lang w:val="en-US"/>
+        </w:rPr>
+      </w:pPr>
+      <w:bookmarkStart w:id="1" w:name="OLE_LINK11"/>
+      <w:r>
+        <w:rPr>
+          <w:lang w:val="en-US"/>
+        </w:rPr>
+        <w:t>Kleine Entfernungen relative genau</w:t>
+      </w:r>
+    </w:p>
+    <w:p>
+      <w:pPr>
+        <w:pStyle w:val="Listenabsatz"/>
+        <w:numPr>
+          <w:ilvl w:val="1"/>
+          <w:numId w:val="2"/>
+        </w:numPr>
+        <w:rPr>
+          <w:lang w:val="en-US"/>
+        </w:rPr>
+      </w:pPr>
+      <w:r>
+        <w:rPr>
+          <w:lang w:val="en-US"/>
+        </w:rPr>
+        <w:t>Größere Entfernungen unterschätzt</w:t>
+      </w:r>
+    </w:p>
+    <w:p>
+      <w:pPr>
+        <w:pStyle w:val="Listenabsatz"/>
+        <w:numPr>
+          <w:ilvl w:val="1"/>
+          <w:numId w:val="2"/>
+        </w:numPr>
+        <w:rPr>
+          <w:lang w:val="en-US"/>
+        </w:rPr>
+      </w:pPr>
+      <w:r>
+        <w:rPr>
+          <w:lang w:val="en-US"/>
+        </w:rPr>
+        <w:t>Loomis and Philbeck 2008</w:t>
+      </w:r>
+      <w:r>
+        <w:rPr>
+          <w:lang w:val="en-US"/>
+        </w:rPr>
+        <w:t xml:space="preserve"> (</w:t>
+      </w:r>
+      <w:r>
+        <w:rPr>
+          <w:lang w:val="en-US"/>
+        </w:rPr>
+        <w:t>Renner2014</w:t>
+      </w:r>
+      <w:r>
+        <w:rPr>
+          <w:lang w:val="en-US"/>
+        </w:rPr>
+        <w:t>)</w:t>
+      </w:r>
+    </w:p>
+    <w:p>
+      <w:pPr>
+        <w:pStyle w:val="Listenabsatz"/>
+        <w:numPr>
+          <w:ilvl w:val="0"/>
+          <w:numId w:val="2"/>
+        </w:numPr>
+        <w:rPr>
+          <w:lang w:val="en-US"/>
+        </w:rPr>
+      </w:pPr>
+      <w:r>
+        <w:rPr>
+          <w:lang w:val="en-US"/>
+        </w:rPr>
+        <w:t>Near to veridical with blind walking up to 20m in RW</w:t>
+      </w:r>
+    </w:p>
+    <w:p>
+      <w:pPr>
+        <w:pStyle w:val="Listenabsatz"/>
+        <w:numPr>
+          <w:ilvl w:val="1"/>
+          <w:numId w:val="2"/>
+        </w:numPr>
+        <w:rPr>
+          <w:lang w:val="en-US"/>
+        </w:rPr>
+      </w:pPr>
+      <w:r>
+        <w:rPr>
+          <w:lang w:val="en-US"/>
+        </w:rPr>
+        <w:t>Loomis 2008</w:t>
+      </w:r>
+      <w:bookmarkStart w:id="2" w:name="OLE_LINK4"/>
+      <w:r>
+        <w:rPr>
+          <w:lang w:val="en-US"/>
+        </w:rPr>
+        <w:t xml:space="preserve"> (Kelly2014)</w:t>
+      </w:r>
+      <w:bookmarkEnd w:id="2"/>
+    </w:p>
+    <w:p>
+      <w:pPr>
+        <w:pStyle w:val="Listenabsatz"/>
+        <w:numPr>
+          <w:ilvl w:val="1"/>
+          <w:numId w:val="2"/>
+        </w:numPr>
+        <w:rPr>
+          <w:lang w:val="en-US"/>
+        </w:rPr>
+      </w:pPr>
+      <w:r>
+        <w:rPr>
+          <w:lang w:val="en-US"/>
+        </w:rPr>
+        <w:t xml:space="preserve">Jones2013 (Kelly2014) </w:t>
+      </w:r>
+      <w:bookmarkStart w:id="3" w:name="OLE_LINK6"/>
+      <w:r>
+        <w:rPr>
+          <w:lang w:val="en-US"/>
+        </w:rPr>
+        <w:t>“Peripheral stimulation and its effect on perceived spatial scale in VEs”</w:t>
+      </w:r>
+      <w:bookmarkEnd w:id="3"/>
+    </w:p>
+    <w:p>
+      <w:pPr>
+        <w:pStyle w:val="Listenabsatz"/>
+        <w:numPr>
+          <w:ilvl w:val="0"/>
+          <w:numId w:val="2"/>
+        </w:numPr>
+      </w:pPr>
+      <w:r>
+        <w:t xml:space="preserve">Entfernungen bis 25 m relative genau eingeschätzt </w:t>
+      </w:r>
+    </w:p>
+    <w:p>
+      <w:pPr>
+        <w:pStyle w:val="Listenabsatz"/>
+        <w:numPr>
+          <w:ilvl w:val="1"/>
+          <w:numId w:val="2"/>
+        </w:numPr>
+        <w:rPr>
+          <w:lang w:val="en-US"/>
+        </w:rPr>
+      </w:pPr>
+      <w:r>
+        <w:lastRenderedPageBreak/>
+        <w:t>Loomis and Philbeck 2008 (</w:t>
+      </w:r>
+      <w:r>
+        <w:t>Renner2014</w:t>
+      </w:r>
+      <w:r>
+        <w:t>)</w:t>
+      </w:r>
+    </w:p>
+    <w:p>
+      <w:pPr>
+        <w:pStyle w:val="Listenabsatz"/>
+        <w:numPr>
+          <w:ilvl w:val="0"/>
+          <w:numId w:val="2"/>
+        </w:numPr>
+        <w:rPr>
+          <w:lang w:val="en-US"/>
+        </w:rPr>
+      </w:pPr>
+      <w:r>
+        <w:rPr>
+          <w:lang w:val="en-US"/>
+        </w:rPr>
+        <w:t>Exocentric distances oriented in the frontal plane have been found to</w:t>
+      </w:r>
+      <w:r>
+        <w:rPr>
+          <w:lang w:val="en-US"/>
+        </w:rPr>
+        <w:t xml:space="preserve"> </w:t>
+      </w:r>
+      <w:r>
+        <w:rPr>
+          <w:lang w:val="en-US"/>
+        </w:rPr>
+        <w:t xml:space="preserve">be overestimated more than those in the </w:t>
+      </w:r>
+      <w:r>
+        <w:rPr>
+          <w:lang w:val="en-US"/>
+        </w:rPr>
+        <w:t>depth plane (Geuss2013)</w:t>
+      </w:r>
+      <w:r>
+        <w:rPr>
+          <w:lang w:val="en-US"/>
+        </w:rPr>
+        <w:t xml:space="preserve"> </w:t>
+      </w:r>
+    </w:p>
+    <w:p>
+      <w:pPr>
+        <w:pStyle w:val="Listenabsatz"/>
+        <w:numPr>
+          <w:ilvl w:val="0"/>
+          <w:numId w:val="2"/>
+        </w:numPr>
+        <w:rPr>
+          <w:lang w:val="en-US"/>
+        </w:rPr>
+      </w:pPr>
+      <w:r>
+        <w:rPr>
+          <w:lang w:val="en-US"/>
+        </w:rPr>
+        <w:t>Piryankova2013</w:t>
+      </w:r>
+    </w:p>
+    <w:p>
+      <w:pPr>
+        <w:pStyle w:val="Listenabsatz"/>
+        <w:numPr>
+          <w:ilvl w:val="1"/>
+          <w:numId w:val="2"/>
+        </w:numPr>
+        <w:rPr>
+          <w:lang w:val="en-US"/>
+        </w:rPr>
+      </w:pPr>
+      <w:r>
+        <w:rPr>
+          <w:lang w:val="en-US"/>
+        </w:rPr>
+        <w:t>Im Vergleich mit LSIDs</w:t>
       </w:r>
     </w:p>
     <w:p>
@@ -1680,12 +2011,11 @@
           <w:lang w:val="en-US"/>
         </w:rPr>
       </w:pPr>
-      <w:bookmarkStart w:id="1" w:name="OLE_LINK11"/>
-      <w:r>
-        <w:rPr>
-          <w:lang w:val="en-US"/>
-        </w:rPr>
-        <w:t>Kleine Entfernungen relative genau</w:t>
+      <w:r>
+        <w:rPr>
+          <w:lang w:val="en-US"/>
+        </w:rPr>
+        <w:t>Verbal und blind walking</w:t>
       </w:r>
     </w:p>
     <w:p>
@@ -1695,15 +2025,63 @@
           <w:ilvl w:val="2"/>
           <w:numId w:val="2"/>
         </w:numPr>
-        <w:rPr>
-          <w:lang w:val="en-US"/>
-        </w:rPr>
-      </w:pPr>
-      <w:r>
-        <w:rPr>
-          <w:lang w:val="en-US"/>
-        </w:rPr>
-        <w:t>Größere Entfernungen unterschätzt</w:t>
+      </w:pPr>
+      <w:r>
+        <w:t>Für das verbale könnte das an der Nutzung von Meter statt Feet liegen, in anderen Studien kam es</w:t>
+      </w:r>
+      <w:r>
+        <w:t xml:space="preserve"> zu Untersch</w:t>
+      </w:r>
+      <w:r>
+        <w:t>ätzungen:</w:t>
+      </w:r>
+    </w:p>
+    <w:p>
+      <w:pPr>
+        <w:pStyle w:val="Listenabsatz"/>
+        <w:numPr>
+          <w:ilvl w:val="3"/>
+          <w:numId w:val="2"/>
+        </w:numPr>
+      </w:pPr>
+      <w:r>
+        <w:t>Plumert2005</w:t>
+      </w:r>
+    </w:p>
+    <w:p>
+      <w:pPr>
+        <w:pStyle w:val="Listenabsatz"/>
+        <w:numPr>
+          <w:ilvl w:val="3"/>
+          <w:numId w:val="2"/>
+        </w:numPr>
+      </w:pPr>
+      <w:r>
+        <w:t>Klein2009</w:t>
+      </w:r>
+    </w:p>
+    <w:p>
+      <w:pPr>
+        <w:pStyle w:val="Listenabsatz"/>
+        <w:numPr>
+          <w:ilvl w:val="3"/>
+          <w:numId w:val="2"/>
+        </w:numPr>
+      </w:pPr>
+      <w:r>
+        <w:t>Grechkin2010</w:t>
+      </w:r>
+    </w:p>
+    <w:p>
+      <w:pPr>
+        <w:pStyle w:val="Listenabsatz"/>
+        <w:numPr>
+          <w:ilvl w:val="3"/>
+          <w:numId w:val="2"/>
+        </w:numPr>
+      </w:pPr>
+      <w:r>
+        <w:t>Mohler2006</w:t>
       </w:r>
     </w:p>
     <w:p>
@@ -1713,33 +2091,9 @@
           <w:ilvl w:val="2"/>
           <w:numId w:val="2"/>
         </w:numPr>
-        <w:rPr>
-          <w:lang w:val="en-US"/>
-        </w:rPr>
-      </w:pPr>
-      <w:r>
-        <w:rPr>
-          <w:lang w:val="en-US"/>
-        </w:rPr>
-        <w:t>Loomis and Philbeck 2008</w:t>
-      </w:r>
-      <w:r>
-        <w:rPr>
-          <w:lang w:val="en-US"/>
-        </w:rPr>
-        <w:t xml:space="preserve"> (</w:t>
-      </w:r>
-      <w:r>
-        <w:rPr>
-          <w:lang w:val="en-US"/>
-        </w:rPr>
-        <w:t>Renner2014</w:t>
-      </w:r>
-      <w:r>
-        <w:rPr>
-          <w:lang w:val="en-US"/>
-        </w:rPr>
-        <w:t>)</w:t>
+      </w:pPr>
+      <w:r>
+        <w:t>Auch die relativ geringe Distanz (bis 6m) könnte Grund sein</w:t>
       </w:r>
     </w:p>
     <w:p>
@@ -1757,135 +2111,27 @@
         <w:rPr>
           <w:lang w:val="en-US"/>
         </w:rPr>
-        <w:t>Near to veridical with blind walking up to 20m in RW</w:t>
-      </w:r>
-    </w:p>
-    <w:p>
-      <w:pPr>
-        <w:pStyle w:val="Listenabsatz"/>
-        <w:numPr>
-          <w:ilvl w:val="2"/>
-          <w:numId w:val="2"/>
-        </w:numPr>
-        <w:rPr>
-          <w:lang w:val="en-US"/>
-        </w:rPr>
-      </w:pPr>
-      <w:r>
-        <w:rPr>
-          <w:lang w:val="en-US"/>
-        </w:rPr>
-        <w:t>Loomis 2008</w:t>
-      </w:r>
-      <w:bookmarkStart w:id="2" w:name="OLE_LINK4"/>
-      <w:r>
-        <w:rPr>
-          <w:lang w:val="en-US"/>
-        </w:rPr>
-        <w:t xml:space="preserve"> (Kelly2014)</w:t>
-      </w:r>
-      <w:bookmarkEnd w:id="2"/>
-    </w:p>
-    <w:p>
-      <w:pPr>
-        <w:pStyle w:val="Listenabsatz"/>
-        <w:numPr>
-          <w:ilvl w:val="2"/>
-          <w:numId w:val="2"/>
-        </w:numPr>
-        <w:rPr>
-          <w:lang w:val="en-US"/>
-        </w:rPr>
-      </w:pPr>
-      <w:r>
-        <w:rPr>
-          <w:lang w:val="en-US"/>
-        </w:rPr>
-        <w:t xml:space="preserve">Jones2013 (Kelly2014) </w:t>
-      </w:r>
-      <w:bookmarkStart w:id="3" w:name="OLE_LINK6"/>
-      <w:r>
-        <w:rPr>
-          <w:lang w:val="en-US"/>
-        </w:rPr>
-        <w:t>“Peripheral stimulation and its effect on perceived spatial scale in VEs”</w:t>
-      </w:r>
-      <w:bookmarkEnd w:id="3"/>
-    </w:p>
-    <w:p>
-      <w:pPr>
-        <w:pStyle w:val="Listenabsatz"/>
-        <w:numPr>
-          <w:ilvl w:val="1"/>
-          <w:numId w:val="2"/>
-        </w:numPr>
-      </w:pPr>
-      <w:r>
-        <w:t xml:space="preserve">Entfernungen bis 25 m relative genau eingeschätzt </w:t>
-      </w:r>
-    </w:p>
-    <w:p>
-      <w:pPr>
-        <w:pStyle w:val="Listenabsatz"/>
-        <w:numPr>
-          <w:ilvl w:val="2"/>
-          <w:numId w:val="2"/>
-        </w:numPr>
-        <w:rPr>
-          <w:lang w:val="en-US"/>
-        </w:rPr>
-      </w:pPr>
-      <w:r>
-        <w:t>Loomis and Philbeck 2008 (</w:t>
-      </w:r>
-      <w:r>
-        <w:t>Renner2014</w:t>
-      </w:r>
-      <w:r>
-        <w:t>)</w:t>
-      </w:r>
-    </w:p>
-    <w:p>
-      <w:pPr>
-        <w:pStyle w:val="Listenabsatz"/>
-        <w:numPr>
-          <w:ilvl w:val="1"/>
-          <w:numId w:val="2"/>
-        </w:numPr>
-        <w:rPr>
-          <w:lang w:val="en-US"/>
-        </w:rPr>
-      </w:pPr>
-      <w:r>
-        <w:rPr>
-          <w:lang w:val="en-US"/>
-        </w:rPr>
-        <w:t>Exocentric distances oriented in the frontal plane have been found to</w:t>
-      </w:r>
-      <w:r>
-        <w:rPr>
-          <w:lang w:val="en-US"/>
-        </w:rPr>
-        <w:t xml:space="preserve"> </w:t>
-      </w:r>
-      <w:r>
-        <w:rPr>
-          <w:lang w:val="en-US"/>
-        </w:rPr>
-        <w:t xml:space="preserve">be overestimated more than those in the </w:t>
-      </w:r>
-      <w:r>
-        <w:rPr>
-          <w:lang w:val="en-US"/>
-        </w:rPr>
-        <w:t>depth plane (Geuss2013)</w:t>
-      </w:r>
-      <w:r>
-        <w:rPr>
-          <w:lang w:val="en-US"/>
-        </w:rPr>
-        <w:t xml:space="preserve"> </w:t>
-      </w:r>
+        <w:t xml:space="preserve">Accuracy of the distance judgements in both the real and the virtual world are influenced by the distance </w:t>
+      </w:r>
+      <w:r>
+        <w:rPr>
+          <w:lang w:val="en-US"/>
+        </w:rPr>
+        <w:t>to t</w:t>
+      </w:r>
+      <w:r>
+        <w:rPr>
+          <w:lang w:val="en-US"/>
+        </w:rPr>
+        <w:t>he target</w:t>
+      </w:r>
+    </w:p>
+    <w:p>
+      <w:pPr>
+        <w:rPr>
+          <w:lang w:val="en-US"/>
+        </w:rPr>
+      </w:pPr>
     </w:p>
     <w:bookmarkEnd w:id="1"/>
     <w:p>
@@ -1893,7 +2139,6 @@
         <w:pStyle w:val="berschrift1"/>
       </w:pPr>
       <w:r>
-        <w:lastRenderedPageBreak/>
         <w:t xml:space="preserve">Distance </w:t>
       </w:r>
       <w:r>
@@ -2356,6 +2601,7 @@
         </w:numPr>
       </w:pPr>
       <w:r>
+        <w:lastRenderedPageBreak/>
         <w:t>Ergebnisse der Studien mit Tiefenreizen spiegeln hoffentlich die aus RW wider</w:t>
       </w:r>
     </w:p>
@@ -2602,7 +2848,6 @@
         <w:rPr>
           <w:lang w:val="en-US"/>
         </w:rPr>
-        <w:lastRenderedPageBreak/>
         <w:t>VE did not impact movement planning or subsequent compensatory adjustments for the control of reach extent when directly compared to an analogous RWE</w:t>
       </w:r>
     </w:p>
@@ -3092,6 +3337,7 @@
         <w:rPr>
           <w:lang w:val="en-US"/>
         </w:rPr>
+        <w:lastRenderedPageBreak/>
         <w:t>Verbal Estimates</w:t>
       </w:r>
     </w:p>
@@ -3146,6 +3392,72 @@
         <w:rPr>
           <w:lang w:val="en-US"/>
         </w:rPr>
+        <w:t xml:space="preserve">Kunz2009 </w:t>
+      </w:r>
+      <w:r>
+        <w:rPr>
+          <w:lang w:val="en-US"/>
+        </w:rPr>
+        <w:t>(Piryankova2013)</w:t>
+      </w:r>
+    </w:p>
+    <w:p>
+      <w:pPr>
+        <w:pStyle w:val="Listenabsatz"/>
+        <w:numPr>
+          <w:ilvl w:val="0"/>
+          <w:numId w:val="13"/>
+        </w:numPr>
+        <w:rPr>
+          <w:lang w:val="en-US"/>
+        </w:rPr>
+      </w:pPr>
+      <w:r>
+        <w:rPr>
+          <w:lang w:val="en-US"/>
+        </w:rPr>
+        <w:t xml:space="preserve">Klein2009 </w:t>
+      </w:r>
+      <w:r>
+        <w:rPr>
+          <w:lang w:val="en-US"/>
+        </w:rPr>
+        <w:t>(Piryankova2013)</w:t>
+      </w:r>
+    </w:p>
+    <w:p>
+      <w:pPr>
+        <w:pStyle w:val="Listenabsatz"/>
+        <w:numPr>
+          <w:ilvl w:val="0"/>
+          <w:numId w:val="13"/>
+        </w:numPr>
+        <w:rPr>
+          <w:lang w:val="en-US"/>
+        </w:rPr>
+      </w:pPr>
+      <w:r>
+        <w:rPr>
+          <w:lang w:val="en-US"/>
+        </w:rPr>
+        <w:t>Piryankova2013</w:t>
+      </w:r>
+    </w:p>
+    <w:p>
+      <w:pPr>
+        <w:pStyle w:val="Listenabsatz"/>
+        <w:numPr>
+          <w:ilvl w:val="0"/>
+          <w:numId w:val="13"/>
+        </w:numPr>
+        <w:rPr>
+          <w:lang w:val="en-US"/>
+        </w:rPr>
+      </w:pPr>
+      <w:r>
+        <w:rPr>
+          <w:lang w:val="en-US"/>
+        </w:rPr>
         <w:t>In RW:</w:t>
       </w:r>
     </w:p>
@@ -3183,6 +3495,57 @@
           <w:lang w:val="en-US"/>
         </w:rPr>
         <w:t>Größere Entfernungen unterschätzt</w:t>
+      </w:r>
+    </w:p>
+    <w:p>
+      <w:pPr>
+        <w:pStyle w:val="Listenabsatz"/>
+        <w:numPr>
+          <w:ilvl w:val="2"/>
+          <w:numId w:val="13"/>
+        </w:numPr>
+      </w:pPr>
+      <w:r>
+        <w:t>Liegt wahrscheinlich an der Unterschätzung der metrischen Skala und nicht des Raums</w:t>
+      </w:r>
+    </w:p>
+    <w:p>
+      <w:pPr>
+        <w:pStyle w:val="Listenabsatz"/>
+        <w:numPr>
+          <w:ilvl w:val="3"/>
+          <w:numId w:val="13"/>
+        </w:numPr>
+      </w:pPr>
+      <w:r>
+        <w:t xml:space="preserve">Plumert2005 </w:t>
+      </w:r>
+      <w:r>
+        <w:rPr>
+          <w:lang w:val="en-US"/>
+        </w:rPr>
+        <w:t>(Piryankova2013)</w:t>
+      </w:r>
+    </w:p>
+    <w:p>
+      <w:pPr>
+        <w:pStyle w:val="Listenabsatz"/>
+        <w:numPr>
+          <w:ilvl w:val="3"/>
+          <w:numId w:val="13"/>
+        </w:numPr>
+      </w:pPr>
+      <w:r>
+        <w:rPr>
+          <w:lang w:val="en-US"/>
+        </w:rPr>
+        <w:t xml:space="preserve">Mohler2006 </w:t>
+      </w:r>
+      <w:r>
+        <w:rPr>
+          <w:lang w:val="en-US"/>
+        </w:rPr>
+        <w:t>(Piryankova2013)</w:t>
       </w:r>
     </w:p>
     <w:p>
@@ -3318,7 +3681,13 @@
         <w:rPr>
           <w:lang w:val="en-US"/>
         </w:rPr>
-        <w:t xml:space="preserve"> „Perception and Action“</w:t>
+        <w:t xml:space="preserve"> „Perception and </w:t>
+      </w:r>
+      <w:r>
+        <w:rPr>
+          <w:lang w:val="en-US"/>
+        </w:rPr>
+        <w:t>Action “</w:t>
       </w:r>
     </w:p>
     <w:p>
@@ -3360,13 +3729,19 @@
         <w:rPr>
           <w:lang w:val="en-US"/>
         </w:rPr>
-        <w:t>Visual perception and the guidance of locomotion without vision to previously seen targets</w:t>
-      </w:r>
-      <w:r>
-        <w:rPr>
-          <w:lang w:val="en-US"/>
-        </w:rPr>
-        <w:t>“</w:t>
+        <w:t xml:space="preserve">Visual perception and the guidance of locomotion without vision to previously seen </w:t>
+      </w:r>
+      <w:r>
+        <w:rPr>
+          <w:lang w:val="en-US"/>
+        </w:rPr>
+        <w:t>targets</w:t>
+      </w:r>
+      <w:r>
+        <w:rPr>
+          <w:lang w:val="en-US"/>
+        </w:rPr>
+        <w:t xml:space="preserve"> “</w:t>
       </w:r>
     </w:p>
     <w:p>
@@ -3402,7 +3777,6 @@
         </w:numPr>
       </w:pPr>
       <w:r>
-        <w:lastRenderedPageBreak/>
         <w:t>Renner2014</w:t>
       </w:r>
     </w:p>
@@ -3556,108 +3930,8 @@
         <w:rPr>
           <w:lang w:val="en-US"/>
         </w:rPr>
-        <w:t>Direct</w:t>
-      </w:r>
-    </w:p>
-    <w:p>
-      <w:pPr>
-        <w:pStyle w:val="Listenabsatz"/>
-        <w:numPr>
-          <w:ilvl w:val="1"/>
-          <w:numId w:val="14"/>
-        </w:numPr>
-        <w:rPr>
-          <w:lang w:val="en-US"/>
-        </w:rPr>
-      </w:pPr>
-      <w:r>
-        <w:rPr>
-          <w:lang w:val="en-US"/>
-        </w:rPr>
-        <w:t>Plumert2005</w:t>
-      </w:r>
-      <w:bookmarkStart w:id="7" w:name="OLE_LINK26"/>
-      <w:r>
-        <w:rPr>
-          <w:lang w:val="en-US"/>
-        </w:rPr>
-        <w:t xml:space="preserve"> (Piryankova2013)</w:t>
-      </w:r>
-      <w:bookmarkEnd w:id="7"/>
-    </w:p>
-    <w:p>
-      <w:pPr>
-        <w:pStyle w:val="Listenabsatz"/>
-        <w:numPr>
-          <w:ilvl w:val="1"/>
-          <w:numId w:val="14"/>
-        </w:numPr>
-        <w:rPr>
-          <w:lang w:val="en-US"/>
-        </w:rPr>
-      </w:pPr>
-      <w:r>
-        <w:rPr>
-          <w:lang w:val="en-US"/>
-        </w:rPr>
-        <w:t>Grechkin2010</w:t>
-      </w:r>
-      <w:r>
-        <w:rPr>
-          <w:lang w:val="en-US"/>
-        </w:rPr>
-        <w:t xml:space="preserve"> (Piryankova2013)</w:t>
-      </w:r>
-    </w:p>
-    <w:p>
-      <w:pPr>
-        <w:pStyle w:val="Listenabsatz"/>
-        <w:numPr>
-          <w:ilvl w:val="1"/>
-          <w:numId w:val="14"/>
-        </w:numPr>
-        <w:rPr>
-          <w:lang w:val="en-US"/>
-        </w:rPr>
-      </w:pPr>
-      <w:r>
-        <w:rPr>
-          <w:lang w:val="en-US"/>
-        </w:rPr>
-        <w:t xml:space="preserve">Kunz2009 </w:t>
-      </w:r>
-      <w:r>
-        <w:rPr>
-          <w:lang w:val="en-US"/>
-        </w:rPr>
-        <w:t>(Piryankova2013)</w:t>
-      </w:r>
-    </w:p>
-    <w:p>
-      <w:pPr>
-        <w:pStyle w:val="Listenabsatz"/>
-        <w:numPr>
-          <w:ilvl w:val="1"/>
-          <w:numId w:val="14"/>
-        </w:numPr>
-        <w:rPr>
-          <w:lang w:val="en-US"/>
-        </w:rPr>
-      </w:pPr>
-      <w:r>
-        <w:rPr>
-          <w:lang w:val="en-US"/>
-        </w:rPr>
-        <w:t xml:space="preserve">Loomis et al. 2002 </w:t>
-      </w:r>
-      <w:r>
-        <w:rPr>
-          <w:lang w:val="en-US"/>
-        </w:rPr>
-        <w:t>(Piryankova2013)</w:t>
-      </w:r>
-      <w:bookmarkStart w:id="8" w:name="_GoBack"/>
-      <w:bookmarkEnd w:id="8"/>
+        <w:t>Grechkin et al. 2009 (Leyrer2015)</w:t>
+      </w:r>
     </w:p>
     <w:p>
       <w:pPr>
@@ -3674,7 +3948,7 @@
         <w:rPr>
           <w:lang w:val="en-US"/>
         </w:rPr>
-        <w:t>Triangulated</w:t>
+        <w:t>Direct</w:t>
       </w:r>
     </w:p>
     <w:p>
@@ -3688,19 +3962,349 @@
           <w:lang w:val="en-US"/>
         </w:rPr>
       </w:pPr>
-    </w:p>
-    <w:p>
-      <w:pPr>
-        <w:pStyle w:val="berschrift5"/>
-        <w:rPr>
-          <w:lang w:val="en-US"/>
-        </w:rPr>
-      </w:pPr>
-      <w:r>
-        <w:rPr>
-          <w:lang w:val="en-US"/>
-        </w:rPr>
-        <w:t>Imagined timed walking</w:t>
+      <w:r>
+        <w:rPr>
+          <w:lang w:val="en-US"/>
+        </w:rPr>
+        <w:t>Plumert2005</w:t>
+      </w:r>
+      <w:bookmarkStart w:id="7" w:name="OLE_LINK26"/>
+      <w:r>
+        <w:rPr>
+          <w:lang w:val="en-US"/>
+        </w:rPr>
+        <w:t xml:space="preserve"> (Piryankova2013)</w:t>
+      </w:r>
+      <w:bookmarkEnd w:id="7"/>
+    </w:p>
+    <w:p>
+      <w:pPr>
+        <w:pStyle w:val="Listenabsatz"/>
+        <w:numPr>
+          <w:ilvl w:val="1"/>
+          <w:numId w:val="14"/>
+        </w:numPr>
+        <w:rPr>
+          <w:lang w:val="en-US"/>
+        </w:rPr>
+      </w:pPr>
+      <w:r>
+        <w:rPr>
+          <w:lang w:val="en-US"/>
+        </w:rPr>
+        <w:t>Grechkin2010</w:t>
+      </w:r>
+      <w:r>
+        <w:rPr>
+          <w:lang w:val="en-US"/>
+        </w:rPr>
+        <w:t xml:space="preserve"> (Piryankova2013)</w:t>
+      </w:r>
+    </w:p>
+    <w:p>
+      <w:pPr>
+        <w:pStyle w:val="Listenabsatz"/>
+        <w:numPr>
+          <w:ilvl w:val="1"/>
+          <w:numId w:val="14"/>
+        </w:numPr>
+        <w:rPr>
+          <w:lang w:val="en-US"/>
+        </w:rPr>
+      </w:pPr>
+      <w:r>
+        <w:rPr>
+          <w:lang w:val="en-US"/>
+        </w:rPr>
+        <w:t xml:space="preserve">Kunz2009 </w:t>
+      </w:r>
+      <w:r>
+        <w:rPr>
+          <w:lang w:val="en-US"/>
+        </w:rPr>
+        <w:t>(Piryankova2013)</w:t>
+      </w:r>
+    </w:p>
+    <w:p>
+      <w:pPr>
+        <w:pStyle w:val="Listenabsatz"/>
+        <w:numPr>
+          <w:ilvl w:val="1"/>
+          <w:numId w:val="14"/>
+        </w:numPr>
+        <w:rPr>
+          <w:lang w:val="en-US"/>
+        </w:rPr>
+      </w:pPr>
+      <w:r>
+        <w:rPr>
+          <w:lang w:val="en-US"/>
+        </w:rPr>
+        <w:t xml:space="preserve">Loomis et al. 2002 </w:t>
+      </w:r>
+      <w:r>
+        <w:rPr>
+          <w:lang w:val="en-US"/>
+        </w:rPr>
+        <w:t>(Piryankova2013)</w:t>
+      </w:r>
+    </w:p>
+    <w:p>
+      <w:pPr>
+        <w:pStyle w:val="Listenabsatz"/>
+        <w:numPr>
+          <w:ilvl w:val="1"/>
+          <w:numId w:val="14"/>
+        </w:numPr>
+        <w:rPr>
+          <w:lang w:val="en-US"/>
+        </w:rPr>
+      </w:pPr>
+      <w:r>
+        <w:rPr>
+          <w:lang w:val="en-US"/>
+        </w:rPr>
+        <w:t xml:space="preserve">Kuhl et al. 2006 </w:t>
+      </w:r>
+      <w:r>
+        <w:rPr>
+          <w:lang w:val="en-US"/>
+        </w:rPr>
+        <w:t>(Piryankova2013)</w:t>
+      </w:r>
+    </w:p>
+    <w:p>
+      <w:pPr>
+        <w:pStyle w:val="Listenabsatz"/>
+        <w:numPr>
+          <w:ilvl w:val="2"/>
+          <w:numId w:val="14"/>
+        </w:numPr>
+        <w:rPr>
+          <w:lang w:val="en-US"/>
+        </w:rPr>
+      </w:pPr>
+      <w:r>
+        <w:rPr>
+          <w:lang w:val="en-US"/>
+        </w:rPr>
+        <w:t>Analysis of direct blind walking in RW</w:t>
+      </w:r>
+    </w:p>
+    <w:p>
+      <w:pPr>
+        <w:pStyle w:val="Listenabsatz"/>
+        <w:numPr>
+          <w:ilvl w:val="3"/>
+          <w:numId w:val="14"/>
+        </w:numPr>
+        <w:rPr>
+          <w:lang w:val="en-US"/>
+        </w:rPr>
+      </w:pPr>
+      <w:r>
+        <w:rPr>
+          <w:lang w:val="en-US"/>
+        </w:rPr>
+        <w:t>Up to 12m</w:t>
+      </w:r>
+    </w:p>
+    <w:p>
+      <w:pPr>
+        <w:pStyle w:val="Listenabsatz"/>
+        <w:numPr>
+          <w:ilvl w:val="3"/>
+          <w:numId w:val="14"/>
+        </w:numPr>
+        <w:rPr>
+          <w:lang w:val="en-US"/>
+        </w:rPr>
+      </w:pPr>
+      <w:r>
+        <w:rPr>
+          <w:lang w:val="en-US"/>
+        </w:rPr>
+        <w:t>On average accuracy 96%</w:t>
+      </w:r>
+    </w:p>
+    <w:p>
+      <w:pPr>
+        <w:pStyle w:val="Listenabsatz"/>
+        <w:numPr>
+          <w:ilvl w:val="3"/>
+          <w:numId w:val="14"/>
+        </w:numPr>
+        <w:rPr>
+          <w:lang w:val="en-US"/>
+        </w:rPr>
+      </w:pPr>
+      <w:r>
+        <w:rPr>
+          <w:lang w:val="en-US"/>
+        </w:rPr>
+        <w:t>Their research suggests that the</w:t>
+      </w:r>
+      <w:r>
+        <w:rPr>
+          <w:lang w:val="en-US"/>
+        </w:rPr>
+        <w:t xml:space="preserve"> </w:t>
+      </w:r>
+      <w:r>
+        <w:rPr>
+          <w:lang w:val="en-US"/>
+        </w:rPr>
+        <w:t>variability of the performance of individuals in direct blind walking</w:t>
+      </w:r>
+      <w:r>
+        <w:rPr>
+          <w:lang w:val="en-US"/>
+        </w:rPr>
+        <w:t xml:space="preserve"> </w:t>
+      </w:r>
+      <w:r>
+        <w:rPr>
+          <w:lang w:val="en-US"/>
+        </w:rPr>
+        <w:t xml:space="preserve">does not require </w:t>
+      </w:r>
+      <w:r>
+        <w:rPr>
+          <w:lang w:val="en-US"/>
+        </w:rPr>
+        <w:t>many</w:t>
+      </w:r>
+      <w:r>
+        <w:rPr>
+          <w:lang w:val="en-US"/>
+        </w:rPr>
+        <w:t xml:space="preserve"> participants, but cautioned that</w:t>
+      </w:r>
+      <w:r>
+        <w:rPr>
+          <w:lang w:val="en-US"/>
+        </w:rPr>
+        <w:t xml:space="preserve"> </w:t>
+      </w:r>
+      <w:r>
+        <w:rPr>
+          <w:lang w:val="en-US"/>
+        </w:rPr>
+        <w:t xml:space="preserve">even without feedback people </w:t>
+      </w:r>
+      <w:r>
+        <w:rPr>
+          <w:lang w:val="en-US"/>
+        </w:rPr>
+        <w:t>become more accurate at perform</w:t>
+      </w:r>
+      <w:r>
+        <w:rPr>
+          <w:lang w:val="en-US"/>
+        </w:rPr>
+        <w:t>ing the task over time</w:t>
+      </w:r>
+    </w:p>
+    <w:p>
+      <w:pPr>
+        <w:pStyle w:val="Listenabsatz"/>
+        <w:numPr>
+          <w:ilvl w:val="3"/>
+          <w:numId w:val="14"/>
+        </w:numPr>
+        <w:rPr>
+          <w:lang w:val="en-US"/>
+        </w:rPr>
+      </w:pPr>
+      <w:r>
+        <w:rPr>
+          <w:lang w:val="en-US"/>
+        </w:rPr>
+        <w:t>This could b</w:t>
+      </w:r>
+      <w:r>
+        <w:rPr>
+          <w:lang w:val="en-US"/>
+        </w:rPr>
+        <w:t>e due to the increased familiar</w:t>
+      </w:r>
+      <w:r>
+        <w:rPr>
+          <w:lang w:val="en-US"/>
+        </w:rPr>
+        <w:t>ity of wal</w:t>
+      </w:r>
+      <w:r>
+        <w:rPr>
+          <w:lang w:val="en-US"/>
+        </w:rPr>
+        <w:t>king with closed eyes over time</w:t>
+      </w:r>
+    </w:p>
+    <w:p>
+      <w:pPr>
+        <w:pStyle w:val="Listenabsatz"/>
+        <w:numPr>
+          <w:ilvl w:val="4"/>
+          <w:numId w:val="14"/>
+        </w:numPr>
+        <w:rPr>
+          <w:lang w:val="en-US"/>
+        </w:rPr>
+      </w:pPr>
+      <w:r>
+        <w:rPr>
+          <w:lang w:val="en-US"/>
+        </w:rPr>
+        <w:t>Philbeck1997</w:t>
+      </w:r>
+    </w:p>
+    <w:p>
+      <w:pPr>
+        <w:pStyle w:val="Listenabsatz"/>
+        <w:numPr>
+          <w:ilvl w:val="1"/>
+          <w:numId w:val="14"/>
+        </w:numPr>
+        <w:rPr>
+          <w:lang w:val="en-US"/>
+        </w:rPr>
+      </w:pPr>
+      <w:r>
+        <w:rPr>
+          <w:lang w:val="en-US"/>
+        </w:rPr>
+        <w:t xml:space="preserve">Interrante2008 </w:t>
+      </w:r>
+      <w:r>
+        <w:rPr>
+          <w:lang w:val="en-US"/>
+        </w:rPr>
+        <w:t>(Piryankova2013)</w:t>
+      </w:r>
+    </w:p>
+    <w:p>
+      <w:pPr>
+        <w:pStyle w:val="Listenabsatz"/>
+        <w:numPr>
+          <w:ilvl w:val="1"/>
+          <w:numId w:val="14"/>
+        </w:numPr>
+        <w:rPr>
+          <w:lang w:val="en-US"/>
+        </w:rPr>
+      </w:pPr>
+      <w:r>
+        <w:rPr>
+          <w:lang w:val="en-US"/>
+        </w:rPr>
+        <w:t xml:space="preserve">Willemsen2008 </w:t>
+      </w:r>
+      <w:r>
+        <w:rPr>
+          <w:lang w:val="en-US"/>
+        </w:rPr>
+        <w:t>(Piryankova2013)</w:t>
       </w:r>
     </w:p>
     <w:p>
@@ -3718,15 +4322,219 @@
         <w:rPr>
           <w:lang w:val="en-US"/>
         </w:rPr>
-        <w:t>Grechkin et al. 2009 (Leyrer2015)</w:t>
-      </w:r>
-    </w:p>
-    <w:p>
-      <w:pPr>
-        <w:rPr>
-          <w:lang w:val="en-US"/>
-        </w:rPr>
-      </w:pPr>
+        <w:t>Triangulated</w:t>
+      </w:r>
+    </w:p>
+    <w:p>
+      <w:pPr>
+        <w:pStyle w:val="Listenabsatz"/>
+        <w:numPr>
+          <w:ilvl w:val="1"/>
+          <w:numId w:val="14"/>
+        </w:numPr>
+        <w:rPr>
+          <w:lang w:val="en-US"/>
+        </w:rPr>
+      </w:pPr>
+      <w:r>
+        <w:rPr>
+          <w:lang w:val="en-US"/>
+        </w:rPr>
+        <w:lastRenderedPageBreak/>
+        <w:t xml:space="preserve">Klein2009 </w:t>
+      </w:r>
+      <w:r>
+        <w:rPr>
+          <w:lang w:val="en-US"/>
+        </w:rPr>
+        <w:t>(Piryankova2013)</w:t>
+      </w:r>
+    </w:p>
+    <w:p>
+      <w:pPr>
+        <w:pStyle w:val="Listenabsatz"/>
+        <w:numPr>
+          <w:ilvl w:val="1"/>
+          <w:numId w:val="14"/>
+        </w:numPr>
+        <w:rPr>
+          <w:lang w:val="en-US"/>
+        </w:rPr>
+      </w:pPr>
+      <w:r>
+        <w:rPr>
+          <w:lang w:val="en-US"/>
+        </w:rPr>
+        <w:t>Riecke</w:t>
+      </w:r>
+      <w:r>
+        <w:rPr>
+          <w:lang w:val="en-US"/>
+        </w:rPr>
+        <w:t>2009 (Piryankova2013)</w:t>
+      </w:r>
+    </w:p>
+    <w:p>
+      <w:pPr>
+        <w:pStyle w:val="Listenabsatz"/>
+        <w:numPr>
+          <w:ilvl w:val="1"/>
+          <w:numId w:val="14"/>
+        </w:numPr>
+        <w:rPr>
+          <w:lang w:val="en-US"/>
+        </w:rPr>
+      </w:pPr>
+      <w:r>
+        <w:rPr>
+          <w:lang w:val="en-US"/>
+        </w:rPr>
+        <w:t xml:space="preserve">Thompson2004 </w:t>
+      </w:r>
+      <w:r>
+        <w:rPr>
+          <w:lang w:val="en-US"/>
+        </w:rPr>
+        <w:t>(Piryankova2013)</w:t>
+      </w:r>
+    </w:p>
+    <w:p>
+      <w:pPr>
+        <w:pStyle w:val="Listenabsatz"/>
+        <w:numPr>
+          <w:ilvl w:val="0"/>
+          <w:numId w:val="14"/>
+        </w:numPr>
+        <w:rPr>
+          <w:lang w:val="en-US"/>
+        </w:rPr>
+      </w:pPr>
+      <w:r>
+        <w:rPr>
+          <w:lang w:val="en-US"/>
+        </w:rPr>
+        <w:t>Imagined timed walking</w:t>
+      </w:r>
+    </w:p>
+    <w:p>
+      <w:pPr>
+        <w:pStyle w:val="Listenabsatz"/>
+        <w:numPr>
+          <w:ilvl w:val="1"/>
+          <w:numId w:val="14"/>
+        </w:numPr>
+        <w:rPr>
+          <w:lang w:val="en-US"/>
+        </w:rPr>
+      </w:pPr>
+      <w:r>
+        <w:rPr>
+          <w:lang w:val="en-US"/>
+        </w:rPr>
+        <w:t xml:space="preserve">Plumert2005 </w:t>
+      </w:r>
+      <w:r>
+        <w:rPr>
+          <w:lang w:val="en-US"/>
+        </w:rPr>
+        <w:t>(Piryankova2013)</w:t>
+      </w:r>
+    </w:p>
+    <w:p>
+      <w:pPr>
+        <w:pStyle w:val="Listenabsatz"/>
+        <w:numPr>
+          <w:ilvl w:val="1"/>
+          <w:numId w:val="14"/>
+        </w:numPr>
+        <w:rPr>
+          <w:lang w:val="en-US"/>
+        </w:rPr>
+      </w:pPr>
+      <w:r>
+        <w:rPr>
+          <w:lang w:val="en-US"/>
+        </w:rPr>
+        <w:t xml:space="preserve">Klein2009 </w:t>
+      </w:r>
+      <w:r>
+        <w:rPr>
+          <w:lang w:val="en-US"/>
+        </w:rPr>
+        <w:t>(Piryankova2013)</w:t>
+      </w:r>
+    </w:p>
+    <w:p>
+      <w:pPr>
+        <w:pStyle w:val="Listenabsatz"/>
+        <w:numPr>
+          <w:ilvl w:val="1"/>
+          <w:numId w:val="14"/>
+        </w:numPr>
+        <w:rPr>
+          <w:lang w:val="en-US"/>
+        </w:rPr>
+      </w:pPr>
+      <w:r>
+        <w:rPr>
+          <w:lang w:val="en-US"/>
+        </w:rPr>
+        <w:t xml:space="preserve">Grechkin2010 </w:t>
+      </w:r>
+      <w:r>
+        <w:rPr>
+          <w:lang w:val="en-US"/>
+        </w:rPr>
+        <w:t>(Piryankova2013)</w:t>
+      </w:r>
+    </w:p>
+    <w:p>
+      <w:pPr>
+        <w:pStyle w:val="Listenabsatz"/>
+        <w:numPr>
+          <w:ilvl w:val="0"/>
+          <w:numId w:val="14"/>
+        </w:numPr>
+        <w:rPr>
+          <w:lang w:val="en-US"/>
+        </w:rPr>
+      </w:pPr>
+      <w:r>
+        <w:rPr>
+          <w:lang w:val="en-US"/>
+        </w:rPr>
+        <w:t xml:space="preserve">Klein2009 </w:t>
+      </w:r>
+      <w:r>
+        <w:rPr>
+          <w:lang w:val="en-US"/>
+        </w:rPr>
+        <w:t>(Piryankova2013)</w:t>
+      </w:r>
+    </w:p>
+    <w:p>
+      <w:pPr>
+        <w:pStyle w:val="Listenabsatz"/>
+        <w:numPr>
+          <w:ilvl w:val="1"/>
+          <w:numId w:val="14"/>
+        </w:numPr>
+        <w:rPr>
+          <w:lang w:val="en-US"/>
+        </w:rPr>
+      </w:pPr>
+      <w:r>
+        <w:rPr>
+          <w:lang w:val="en-US"/>
+        </w:rPr>
+        <w:t xml:space="preserve">Suggests that action-based </w:t>
+      </w:r>
+      <w:r>
+        <w:rPr>
+          <w:lang w:val="en-US"/>
+        </w:rPr>
+        <w:t>response measures performed in small spaces are likely to result in underestimation of distances, due to insufficient space to perform</w:t>
+      </w:r>
     </w:p>
     <w:p>
       <w:pPr>
@@ -3921,7 +4729,7 @@
           <w:lang w:val="en-US"/>
         </w:rPr>
       </w:pPr>
-      <w:bookmarkStart w:id="9" w:name="OLE_LINK35"/>
+      <w:bookmarkStart w:id="8" w:name="OLE_LINK35"/>
       <w:r>
         <w:rPr>
           <w:lang w:val="en-US"/>
@@ -3929,7 +4737,7 @@
         <w:t>Exocentric distances presented along the depth or frontal plane</w:t>
       </w:r>
     </w:p>
-    <w:bookmarkEnd w:id="9"/>
+    <w:bookmarkEnd w:id="8"/>
     <w:p>
       <w:pPr>
         <w:pStyle w:val="Listenabsatz"/>
@@ -4046,9 +4854,93 @@
     </w:p>
     <w:p>
       <w:pPr>
-        <w:rPr>
-          <w:lang w:val="en-US"/>
-        </w:rPr>
+        <w:pStyle w:val="berschrift3"/>
+        <w:rPr>
+          <w:lang w:val="en-US"/>
+        </w:rPr>
+      </w:pPr>
+      <w:r>
+        <w:rPr>
+          <w:lang w:val="en-US"/>
+        </w:rPr>
+        <w:t>Others</w:t>
+      </w:r>
+    </w:p>
+    <w:p>
+      <w:pPr>
+        <w:pStyle w:val="Listenabsatz"/>
+        <w:numPr>
+          <w:ilvl w:val="0"/>
+          <w:numId w:val="29"/>
+        </w:numPr>
+      </w:pPr>
+      <w:r>
+        <w:t>Zusammen mit der Studie von Klein2009 (1,22m viewing distance)</w:t>
+      </w:r>
+      <w:r>
+        <w:t xml:space="preserve"> und hier 0,83m viewing distance scheint die Entfernung zur Leinwand Einfluss zu haben</w:t>
+      </w:r>
+      <w:r>
+        <w:t xml:space="preserve"> </w:t>
+      </w:r>
+      <w:r>
+        <w:t>(Piryankova2013)</w:t>
+      </w:r>
+    </w:p>
+    <w:p>
+      <w:pPr>
+        <w:pStyle w:val="Listenabsatz"/>
+        <w:numPr>
+          <w:ilvl w:val="0"/>
+          <w:numId w:val="29"/>
+        </w:numPr>
+      </w:pPr>
+      <w:r>
+        <w:t>Empfehlungen für Experimente:</w:t>
+      </w:r>
+      <w:r>
+        <w:t xml:space="preserve"> </w:t>
+      </w:r>
+      <w:r>
+        <w:rPr>
+          <w:lang w:val="en-US"/>
+        </w:rPr>
+        <w:t>(Piryankova2013)</w:t>
+      </w:r>
+      <w:bookmarkStart w:id="9" w:name="_GoBack"/>
+      <w:bookmarkEnd w:id="9"/>
+    </w:p>
+    <w:p>
+      <w:pPr>
+        <w:pStyle w:val="Listenabsatz"/>
+        <w:numPr>
+          <w:ilvl w:val="1"/>
+          <w:numId w:val="29"/>
+        </w:numPr>
+      </w:pPr>
+      <w:r>
+        <w:t>RW als Kontrollbedingung, virtuelle Replikation des Raums</w:t>
+      </w:r>
+    </w:p>
+    <w:p>
+      <w:pPr>
+        <w:pStyle w:val="Listenabsatz"/>
+        <w:numPr>
+          <w:ilvl w:val="1"/>
+          <w:numId w:val="29"/>
+        </w:numPr>
+      </w:pPr>
+      <w:r>
+        <w:t>Große Auswahl an Distanzen, um deren Effekt mit in Betracht zu ziehen</w:t>
+      </w:r>
+    </w:p>
+    <w:p>
+      <w:pPr>
+        <w:pStyle w:val="Listenabsatz"/>
+        <w:numPr>
+          <w:ilvl w:val="0"/>
+          <w:numId w:val="30"/>
+        </w:numPr>
       </w:pPr>
     </w:p>
     <w:p>
@@ -4158,7 +5050,6 @@
         <w:rPr>
           <w:lang w:val="en-US"/>
         </w:rPr>
-        <w:lastRenderedPageBreak/>
         <w:t>Underestimation</w:t>
       </w:r>
     </w:p>
@@ -4254,6 +5145,7 @@
         <w:rPr>
           <w:lang w:val="en-US"/>
         </w:rPr>
+        <w:lastRenderedPageBreak/>
         <w:t>distance estimation dependent on distance towards screens and parallax</w:t>
       </w:r>
     </w:p>
@@ -4814,6 +5706,111 @@
         <w:rPr>
           <w:lang w:val="en-US"/>
         </w:rPr>
+        <w:t>MPI cabin</w:t>
+      </w:r>
+    </w:p>
+    <w:p>
+      <w:pPr>
+        <w:pStyle w:val="Listenabsatz"/>
+        <w:numPr>
+          <w:ilvl w:val="0"/>
+          <w:numId w:val="29"/>
+        </w:numPr>
+        <w:rPr>
+          <w:lang w:val="en-US"/>
+        </w:rPr>
+      </w:pPr>
+      <w:r>
+        <w:rPr>
+          <w:lang w:val="en-US"/>
+        </w:rPr>
+        <w:t>In MPI cabin opposite trend</w:t>
+      </w:r>
+      <w:r>
+        <w:rPr>
+          <w:lang w:val="en-US"/>
+        </w:rPr>
+        <w:t xml:space="preserve"> </w:t>
+      </w:r>
+      <w:r>
+        <w:rPr>
+          <w:lang w:val="en-US"/>
+        </w:rPr>
+        <w:t>(Piryankova2013)</w:t>
+      </w:r>
+    </w:p>
+    <w:p>
+      <w:pPr>
+        <w:pStyle w:val="Listenabsatz"/>
+        <w:numPr>
+          <w:ilvl w:val="1"/>
+          <w:numId w:val="29"/>
+        </w:numPr>
+        <w:rPr>
+          <w:lang w:val="en-US"/>
+        </w:rPr>
+      </w:pPr>
+      <w:r>
+        <w:rPr>
+          <w:lang w:val="en-US"/>
+        </w:rPr>
+        <w:t>Shape of cabin</w:t>
+      </w:r>
+    </w:p>
+    <w:p>
+      <w:pPr>
+        <w:pStyle w:val="Listenabsatz"/>
+        <w:numPr>
+          <w:ilvl w:val="1"/>
+          <w:numId w:val="29"/>
+        </w:numPr>
+        <w:rPr>
+          <w:lang w:val="en-US"/>
+        </w:rPr>
+      </w:pPr>
+      <w:r>
+        <w:rPr>
+          <w:lang w:val="en-US"/>
+        </w:rPr>
+        <w:t>Non-stereoscopic projection</w:t>
+      </w:r>
+    </w:p>
+    <w:p>
+      <w:pPr>
+        <w:pStyle w:val="Listenabsatz"/>
+        <w:numPr>
+          <w:ilvl w:val="1"/>
+          <w:numId w:val="29"/>
+        </w:numPr>
+        <w:rPr>
+          <w:lang w:val="en-US"/>
+        </w:rPr>
+      </w:pPr>
+      <w:r>
+        <w:rPr>
+          <w:lang w:val="en-US"/>
+        </w:rPr>
+        <w:t>Constantly changing position with respect to the physical projection surface</w:t>
+      </w:r>
+    </w:p>
+    <w:p>
+      <w:pPr>
+        <w:rPr>
+          <w:lang w:val="en-US"/>
+        </w:rPr>
+      </w:pPr>
+    </w:p>
+    <w:p>
+      <w:pPr>
+        <w:pStyle w:val="berschrift4"/>
+        <w:rPr>
+          <w:lang w:val="en-US"/>
+        </w:rPr>
+      </w:pPr>
+      <w:r>
+        <w:rPr>
+          <w:lang w:val="en-US"/>
+        </w:rPr>
         <w:t>HMD</w:t>
       </w:r>
     </w:p>
@@ -4856,6 +5853,7 @@
         <w:rPr>
           <w:lang w:val="en-US"/>
         </w:rPr>
+        <w:lastRenderedPageBreak/>
         <w:t>Willemsen2009</w:t>
       </w:r>
     </w:p>
@@ -4874,7 +5872,6 @@
         <w:rPr>
           <w:lang w:val="en-US"/>
         </w:rPr>
-        <w:lastRenderedPageBreak/>
         <w:t>Restricted field of view</w:t>
       </w:r>
     </w:p>
@@ -6695,6 +7692,12 @@
         </w:rPr>
         <w:t>Binocular Disparity</w:t>
       </w:r>
+      <w:r>
+        <w:rPr>
+          <w:lang w:val="en-US"/>
+        </w:rPr>
+        <w:t xml:space="preserve"> / Stereopsis</w:t>
+      </w:r>
     </w:p>
     <w:p>
       <w:pPr>
@@ -6764,9 +7767,78 @@
           <w:ilvl w:val="0"/>
           <w:numId w:val="17"/>
         </w:numPr>
-      </w:pPr>
-    </w:p>
-    <w:p/>
+        <w:rPr>
+          <w:lang w:val="en-US"/>
+        </w:rPr>
+      </w:pPr>
+      <w:r>
+        <w:rPr>
+          <w:lang w:val="en-US"/>
+        </w:rPr>
+        <w:t>Stereoscopic projection significantly impacts distances up to 2,5 m, but still underestimation</w:t>
+      </w:r>
+      <w:r>
+        <w:rPr>
+          <w:lang w:val="en-US"/>
+        </w:rPr>
+        <w:t xml:space="preserve"> </w:t>
+      </w:r>
+      <w:r>
+        <w:rPr>
+          <w:lang w:val="en-US"/>
+        </w:rPr>
+        <w:t>(Piryankova2013)</w:t>
+      </w:r>
+    </w:p>
+    <w:p>
+      <w:pPr>
+        <w:pStyle w:val="Listenabsatz"/>
+        <w:numPr>
+          <w:ilvl w:val="0"/>
+          <w:numId w:val="17"/>
+        </w:numPr>
+        <w:rPr>
+          <w:lang w:val="en-US"/>
+        </w:rPr>
+      </w:pPr>
+      <w:r>
+        <w:rPr>
+          <w:lang w:val="en-US"/>
+        </w:rPr>
+        <w:t>Even when providing both stereoscopic projection and motion parallax, participants in the flat LSID significantly underestimated distances compared to RW</w:t>
+      </w:r>
+      <w:r>
+        <w:rPr>
+          <w:lang w:val="en-US"/>
+        </w:rPr>
+        <w:t xml:space="preserve"> </w:t>
+      </w:r>
+      <w:r>
+        <w:rPr>
+          <w:lang w:val="en-US"/>
+        </w:rPr>
+        <w:t>(Piryankova2013)</w:t>
+      </w:r>
+    </w:p>
+    <w:p>
+      <w:pPr>
+        <w:pStyle w:val="Listenabsatz"/>
+        <w:numPr>
+          <w:ilvl w:val="0"/>
+          <w:numId w:val="17"/>
+        </w:numPr>
+        <w:rPr>
+          <w:lang w:val="en-US"/>
+        </w:rPr>
+      </w:pPr>
+    </w:p>
+    <w:p>
+      <w:pPr>
+        <w:rPr>
+          <w:lang w:val="en-US"/>
+        </w:rPr>
+      </w:pPr>
+    </w:p>
     <w:p>
       <w:pPr>
         <w:pStyle w:val="berschrift3"/>
@@ -6969,6 +8041,18 @@
         </w:rPr>
         <w:t>, (Kelly2014)</w:t>
       </w:r>
+      <w:r>
+        <w:rPr>
+          <w:lang w:val="en-US"/>
+        </w:rPr>
+        <w:t xml:space="preserve">, </w:t>
+      </w:r>
+      <w:r>
+        <w:rPr>
+          <w:lang w:val="en-US"/>
+        </w:rPr>
+        <w:t>(Piryankova2013)</w:t>
+      </w:r>
     </w:p>
     <w:p>
       <w:pPr>
@@ -6987,6 +8071,84 @@
         </w:rPr>
         <w:t>Kunz et al. 2009 (Leyrer2015)</w:t>
       </w:r>
+      <w:r>
+        <w:rPr>
+          <w:lang w:val="en-US"/>
+        </w:rPr>
+        <w:t xml:space="preserve">, </w:t>
+      </w:r>
+      <w:r>
+        <w:rPr>
+          <w:lang w:val="en-US"/>
+        </w:rPr>
+        <w:t>(Piryankova2013)</w:t>
+      </w:r>
+    </w:p>
+    <w:p>
+      <w:pPr>
+        <w:pStyle w:val="Listenabsatz"/>
+        <w:numPr>
+          <w:ilvl w:val="1"/>
+          <w:numId w:val="15"/>
+        </w:numPr>
+        <w:rPr>
+          <w:lang w:val="en-US"/>
+        </w:rPr>
+      </w:pPr>
+      <w:r>
+        <w:rPr>
+          <w:lang w:val="en-US"/>
+        </w:rPr>
+        <w:t>the qual</w:t>
+      </w:r>
+      <w:r>
+        <w:rPr>
+          <w:lang w:val="en-US"/>
+        </w:rPr>
+        <w:t>ity of computer graphics (in terms of providing a rich VE containing</w:t>
+      </w:r>
+      <w:r>
+        <w:rPr>
+          <w:lang w:val="en-US"/>
+        </w:rPr>
+        <w:t xml:space="preserve"> </w:t>
+      </w:r>
+      <w:r>
+        <w:rPr>
+          <w:lang w:val="en-US"/>
+        </w:rPr>
+        <w:t>realistic textures and materials) has no impact on direct blind</w:t>
+      </w:r>
+      <w:r>
+        <w:rPr>
+          <w:lang w:val="en-US"/>
+        </w:rPr>
+        <w:t xml:space="preserve"> </w:t>
+      </w:r>
+      <w:r>
+        <w:rPr>
+          <w:lang w:val="en-US"/>
+        </w:rPr>
+        <w:t>walking but it does inﬂuence verbal reports of egocentric distances</w:t>
+      </w:r>
+      <w:r>
+        <w:rPr>
+          <w:lang w:val="en-US"/>
+        </w:rPr>
+        <w:t xml:space="preserve"> (aus </w:t>
+      </w:r>
+      <w:r>
+        <w:rPr>
+          <w:lang w:val="en-US"/>
+        </w:rPr>
+        <w:t>Piryankova2013</w:t>
+      </w:r>
+      <w:r>
+        <w:rPr>
+          <w:lang w:val="en-US"/>
+        </w:rPr>
+        <w:t>)</w:t>
+      </w:r>
     </w:p>
     <w:p>
       <w:pPr>
@@ -7061,6 +8223,7 @@
         <w:rPr>
           <w:lang w:val="en-US"/>
         </w:rPr>
+        <w:lastRenderedPageBreak/>
         <w:t>Photoreality</w:t>
       </w:r>
     </w:p>
@@ -7132,7 +8295,6 @@
         <w:rPr>
           <w:lang w:val="en-US"/>
         </w:rPr>
-        <w:lastRenderedPageBreak/>
         <w:t xml:space="preserve">Kenyon et al. 2007 (Renner2014) „Size-Constancy in the </w:t>
       </w:r>
       <w:r>
@@ -7788,6 +8950,7 @@
         <w:rPr>
           <w:lang w:val="en-US"/>
         </w:rPr>
+        <w:lastRenderedPageBreak/>
         <w:t>Indoor</w:t>
       </w:r>
     </w:p>
@@ -7920,7 +9083,6 @@
         <w:rPr>
           <w:lang w:val="en-US"/>
         </w:rPr>
-        <w:lastRenderedPageBreak/>
         <w:t>Interrante, Anderson, Ries 2006 (Kelly2014) “Distance perception in Immersive Virtual Environements, Revisited”</w:t>
       </w:r>
     </w:p>
@@ -8012,6 +9174,134 @@
     </w:p>
     <w:p>
       <w:pPr>
+        <w:pStyle w:val="berschrift3"/>
+        <w:rPr>
+          <w:lang w:val="en-US"/>
+        </w:rPr>
+      </w:pPr>
+      <w:r>
+        <w:rPr>
+          <w:lang w:val="en-US"/>
+        </w:rPr>
+        <w:t>Others</w:t>
+      </w:r>
+    </w:p>
+    <w:p>
+      <w:pPr>
+        <w:pStyle w:val="Listenabsatz"/>
+        <w:numPr>
+          <w:ilvl w:val="0"/>
+          <w:numId w:val="28"/>
+        </w:numPr>
+        <w:rPr>
+          <w:lang w:val="en-US"/>
+        </w:rPr>
+      </w:pPr>
+      <w:r>
+        <w:rPr>
+          <w:lang w:val="en-US"/>
+        </w:rPr>
+        <w:t xml:space="preserve">Witt2007 </w:t>
+      </w:r>
+      <w:r>
+        <w:rPr>
+          <w:lang w:val="en-US"/>
+        </w:rPr>
+        <w:t>(Piryankova2013)</w:t>
+      </w:r>
+    </w:p>
+    <w:p>
+      <w:pPr>
+        <w:pStyle w:val="Listenabsatz"/>
+        <w:numPr>
+          <w:ilvl w:val="1"/>
+          <w:numId w:val="28"/>
+        </w:numPr>
+        <w:rPr>
+          <w:lang w:val="en-US"/>
+        </w:rPr>
+      </w:pPr>
+      <w:r>
+        <w:rPr>
+          <w:lang w:val="en-US"/>
+        </w:rPr>
+        <w:t>demonstrates that distance perception in the real</w:t>
+      </w:r>
+      <w:r>
+        <w:rPr>
+          <w:lang w:val="en-US"/>
+        </w:rPr>
+        <w:t xml:space="preserve"> </w:t>
+      </w:r>
+      <w:r>
+        <w:rPr>
+          <w:lang w:val="en-US"/>
+        </w:rPr>
+        <w:t>world is inﬂuenced by the layout of the space beyond the viewed</w:t>
+      </w:r>
+      <w:r>
+        <w:rPr>
+          <w:lang w:val="en-US"/>
+        </w:rPr>
+        <w:t xml:space="preserve"> </w:t>
+      </w:r>
+      <w:r>
+        <w:rPr>
+          <w:lang w:val="en-US"/>
+        </w:rPr>
+        <w:t>target. More speciﬁcally, individuals tend to slightly overestimate</w:t>
+      </w:r>
+      <w:r>
+        <w:rPr>
+          <w:lang w:val="en-US"/>
+        </w:rPr>
+        <w:t xml:space="preserve"> </w:t>
+      </w:r>
+      <w:r>
+        <w:rPr>
+          <w:lang w:val="en-US"/>
+        </w:rPr>
+        <w:t>the distance between themselves and the target when the target</w:t>
+      </w:r>
+      <w:r>
+        <w:rPr>
+          <w:lang w:val="en-US"/>
+        </w:rPr>
+        <w:t xml:space="preserve"> </w:t>
+      </w:r>
+      <w:r>
+        <w:rPr>
+          <w:lang w:val="en-US"/>
+        </w:rPr>
+        <w:t>was placed near the end of a hallway, while the distance estimates</w:t>
+      </w:r>
+      <w:r>
+        <w:rPr>
+          <w:lang w:val="en-US"/>
+        </w:rPr>
+        <w:t xml:space="preserve"> </w:t>
+      </w:r>
+      <w:r>
+        <w:rPr>
+          <w:lang w:val="en-US"/>
+        </w:rPr>
+        <w:t>to a target placed far from the en</w:t>
+      </w:r>
+      <w:r>
+        <w:rPr>
+          <w:lang w:val="en-US"/>
+        </w:rPr>
+        <w:t>d of the hallway were underesti</w:t>
+      </w:r>
+      <w:r>
+        <w:rPr>
+          <w:lang w:val="en-US"/>
+        </w:rPr>
+        <w:t>mated</w:t>
+      </w:r>
+    </w:p>
+    <w:p>
+      <w:pPr>
         <w:pStyle w:val="berschrift2"/>
         <w:rPr>
           <w:lang w:val="en-US"/>
@@ -8055,6 +9345,12 @@
         </w:rPr>
         <w:t>Interrante 2008 (Kelly2014)</w:t>
       </w:r>
+      <w:r>
+        <w:rPr>
+          <w:lang w:val="en-US"/>
+        </w:rPr>
+        <w:t>(Piryankova2013)</w:t>
+      </w:r>
     </w:p>
     <w:p>
       <w:pPr>
@@ -8405,6 +9701,7 @@
         <w:rPr>
           <w:lang w:val="en-US"/>
         </w:rPr>
+        <w:lastRenderedPageBreak/>
         <w:t>1-4m (Kelly2014)</w:t>
       </w:r>
     </w:p>
@@ -8585,6 +9882,18 @@
         </w:rPr>
         <w:t>Mohler et al. 2006 (Leyrer2015)</w:t>
       </w:r>
+      <w:r>
+        <w:rPr>
+          <w:lang w:val="en-US"/>
+        </w:rPr>
+        <w:t xml:space="preserve">, </w:t>
+      </w:r>
+      <w:r>
+        <w:rPr>
+          <w:lang w:val="en-US"/>
+        </w:rPr>
+        <w:t>(Piryankova2013)</w:t>
+      </w:r>
     </w:p>
     <w:p>
       <w:pPr>
@@ -8603,6 +9912,18 @@
         </w:rPr>
         <w:t>Richardson and Waller 2007 (Leyrer2015)</w:t>
       </w:r>
+      <w:r>
+        <w:rPr>
+          <w:lang w:val="en-US"/>
+        </w:rPr>
+        <w:t xml:space="preserve">, </w:t>
+      </w:r>
+      <w:r>
+        <w:rPr>
+          <w:lang w:val="en-US"/>
+        </w:rPr>
+        <w:t>(Piryankova2013)</w:t>
+      </w:r>
     </w:p>
     <w:p>
       <w:pPr>
@@ -8696,6 +10017,72 @@
     </w:p>
     <w:p>
       <w:pPr>
+        <w:pStyle w:val="Listenabsatz"/>
+        <w:numPr>
+          <w:ilvl w:val="0"/>
+          <w:numId w:val="11"/>
+        </w:numPr>
+        <w:rPr>
+          <w:lang w:val="en-US"/>
+        </w:rPr>
+      </w:pPr>
+      <w:r>
+        <w:rPr>
+          <w:lang w:val="en-US"/>
+        </w:rPr>
+        <w:t>Korrigierendes Feedback wird empfohlen:</w:t>
+      </w:r>
+    </w:p>
+    <w:p>
+      <w:pPr>
+        <w:pStyle w:val="Listenabsatz"/>
+        <w:numPr>
+          <w:ilvl w:val="1"/>
+          <w:numId w:val="11"/>
+        </w:numPr>
+        <w:rPr>
+          <w:lang w:val="en-US"/>
+        </w:rPr>
+      </w:pPr>
+      <w:r>
+        <w:rPr>
+          <w:lang w:val="en-US"/>
+        </w:rPr>
+        <w:t xml:space="preserve">Mohler2007 </w:t>
+      </w:r>
+      <w:r>
+        <w:rPr>
+          <w:lang w:val="en-US"/>
+        </w:rPr>
+        <w:t>(Piryankova2013)</w:t>
+      </w:r>
+    </w:p>
+    <w:p>
+      <w:pPr>
+        <w:pStyle w:val="Listenabsatz"/>
+        <w:numPr>
+          <w:ilvl w:val="1"/>
+          <w:numId w:val="11"/>
+        </w:numPr>
+        <w:rPr>
+          <w:lang w:val="en-US"/>
+        </w:rPr>
+      </w:pPr>
+      <w:r>
+        <w:rPr>
+          <w:lang w:val="en-US"/>
+        </w:rPr>
+        <w:t xml:space="preserve">Richardson2005 </w:t>
+      </w:r>
+      <w:r>
+        <w:rPr>
+          <w:lang w:val="en-US"/>
+        </w:rPr>
+        <w:t>(Piryankova2013)</w:t>
+      </w:r>
+    </w:p>
+    <w:p>
+      <w:pPr>
         <w:rPr>
           <w:lang w:val="en-US"/>
         </w:rPr>
@@ -8712,7 +10099,6 @@
         <w:rPr>
           <w:lang w:val="en-US"/>
         </w:rPr>
-        <w:lastRenderedPageBreak/>
         <w:t>Interindividual Differences</w:t>
       </w:r>
     </w:p>
@@ -9115,6 +10501,7 @@
           <w:highlight w:val="yellow"/>
           <w:lang w:val="en-US"/>
         </w:rPr>
+        <w:lastRenderedPageBreak/>
         <w:t xml:space="preserve">Virtual reaches had smaller velocity peaks and took longer than physical reaches </w:t>
       </w:r>
     </w:p>
@@ -9408,7 +10795,6 @@
         <w:rPr>
           <w:lang w:val="en-US"/>
         </w:rPr>
-        <w:lastRenderedPageBreak/>
         <w:t>Practice and Feedback</w:t>
       </w:r>
     </w:p>
@@ -9919,6 +11305,7 @@
         <w:rPr>
           <w:lang w:val="en-US"/>
         </w:rPr>
+        <w:lastRenderedPageBreak/>
         <w:t>Overwalking observed -&gt; EHM also effective</w:t>
       </w:r>
     </w:p>
@@ -10246,7 +11633,6 @@
         </w:rPr>
       </w:pPr>
       <w:r>
-        <w:lastRenderedPageBreak/>
         <w:t xml:space="preserve">-&gt; entstehen die Effekte aus dem transitional environment vlt durch die interaction time? </w:t>
       </w:r>
       <w:r>
@@ -10593,6 +11979,7 @@
         <w:spacing w:before="100" w:after="200" w:line="276" w:lineRule="auto"/>
       </w:pPr>
       <w:r>
+        <w:lastRenderedPageBreak/>
         <w:t>Distanzen für jeden einzeln vergleichen. Besondere Effekte?</w:t>
       </w:r>
     </w:p>
@@ -10840,7 +12227,6 @@
         <w:spacing w:before="100" w:after="200" w:line="276" w:lineRule="auto"/>
       </w:pPr>
       <w:r>
-        <w:lastRenderedPageBreak/>
         <w:t>Was ist mit Zielen auf Augenhöhe oder höher?</w:t>
       </w:r>
     </w:p>
@@ -11564,7 +12950,7 @@
   <w:abstractNum w:abstractNumId="5" w15:restartNumberingAfterBreak="0">
     <w:nsid w:val="214D3A36"/>
     <w:multiLevelType w:val="hybridMultilevel"/>
-    <w:tmpl w:val="F6B89050"/>
+    <w:tmpl w:val="36B08916"/>
     <w:lvl w:ilvl="0" w:tplc="04070001">
       <w:start w:val="1"/>
       <w:numFmt w:val="bullet"/>
@@ -11589,7 +12975,7 @@
         <w:rFonts w:ascii="Courier New" w:hAnsi="Courier New" w:cs="Courier New" w:hint="default"/>
       </w:rPr>
     </w:lvl>
-    <w:lvl w:ilvl="2" w:tplc="04070005" w:tentative="1">
+    <w:lvl w:ilvl="2" w:tplc="04070005">
       <w:start w:val="1"/>
       <w:numFmt w:val="bullet"/>
       <w:lvlText w:val=""/>
@@ -11601,7 +12987,7 @@
         <w:rFonts w:ascii="Wingdings" w:hAnsi="Wingdings" w:hint="default"/>
       </w:rPr>
     </w:lvl>
-    <w:lvl w:ilvl="3" w:tplc="04070001" w:tentative="1">
+    <w:lvl w:ilvl="3" w:tplc="04070001">
       <w:start w:val="1"/>
       <w:numFmt w:val="bullet"/>
       <w:lvlText w:val=""/>
@@ -11613,7 +12999,7 @@
         <w:rFonts w:ascii="Symbol" w:hAnsi="Symbol" w:hint="default"/>
       </w:rPr>
     </w:lvl>
-    <w:lvl w:ilvl="4" w:tplc="04070003" w:tentative="1">
+    <w:lvl w:ilvl="4" w:tplc="04070003">
       <w:start w:val="1"/>
       <w:numFmt w:val="bullet"/>
       <w:lvlText w:val="o"/>
@@ -11675,6 +13061,232 @@
     </w:lvl>
   </w:abstractNum>
   <w:abstractNum w:abstractNumId="6" w15:restartNumberingAfterBreak="0">
+    <w:nsid w:val="2357014E"/>
+    <w:multiLevelType w:val="hybridMultilevel"/>
+    <w:tmpl w:val="98B0FC3C"/>
+    <w:lvl w:ilvl="0" w:tplc="04070001">
+      <w:start w:val="1"/>
+      <w:numFmt w:val="bullet"/>
+      <w:lvlText w:val=""/>
+      <w:lvlJc w:val="left"/>
+      <w:pPr>
+        <w:ind w:left="720" w:hanging="360"/>
+      </w:pPr>
+      <w:rPr>
+        <w:rFonts w:ascii="Symbol" w:hAnsi="Symbol" w:hint="default"/>
+      </w:rPr>
+    </w:lvl>
+    <w:lvl w:ilvl="1" w:tplc="04070003">
+      <w:start w:val="1"/>
+      <w:numFmt w:val="bullet"/>
+      <w:lvlText w:val="o"/>
+      <w:lvlJc w:val="left"/>
+      <w:pPr>
+        <w:ind w:left="1440" w:hanging="360"/>
+      </w:pPr>
+      <w:rPr>
+        <w:rFonts w:ascii="Courier New" w:hAnsi="Courier New" w:cs="Courier New" w:hint="default"/>
+      </w:rPr>
+    </w:lvl>
+    <w:lvl w:ilvl="2" w:tplc="04070005">
+      <w:start w:val="1"/>
+      <w:numFmt w:val="bullet"/>
+      <w:lvlText w:val=""/>
+      <w:lvlJc w:val="left"/>
+      <w:pPr>
+        <w:ind w:left="2160" w:hanging="360"/>
+      </w:pPr>
+      <w:rPr>
+        <w:rFonts w:ascii="Wingdings" w:hAnsi="Wingdings" w:hint="default"/>
+      </w:rPr>
+    </w:lvl>
+    <w:lvl w:ilvl="3" w:tplc="04070001">
+      <w:start w:val="1"/>
+      <w:numFmt w:val="bullet"/>
+      <w:lvlText w:val=""/>
+      <w:lvlJc w:val="left"/>
+      <w:pPr>
+        <w:ind w:left="2880" w:hanging="360"/>
+      </w:pPr>
+      <w:rPr>
+        <w:rFonts w:ascii="Symbol" w:hAnsi="Symbol" w:hint="default"/>
+      </w:rPr>
+    </w:lvl>
+    <w:lvl w:ilvl="4" w:tplc="04070003" w:tentative="1">
+      <w:start w:val="1"/>
+      <w:numFmt w:val="bullet"/>
+      <w:lvlText w:val="o"/>
+      <w:lvlJc w:val="left"/>
+      <w:pPr>
+        <w:ind w:left="3600" w:hanging="360"/>
+      </w:pPr>
+      <w:rPr>
+        <w:rFonts w:ascii="Courier New" w:hAnsi="Courier New" w:cs="Courier New" w:hint="default"/>
+      </w:rPr>
+    </w:lvl>
+    <w:lvl w:ilvl="5" w:tplc="04070005" w:tentative="1">
+      <w:start w:val="1"/>
+      <w:numFmt w:val="bullet"/>
+      <w:lvlText w:val=""/>
+      <w:lvlJc w:val="left"/>
+      <w:pPr>
+        <w:ind w:left="4320" w:hanging="360"/>
+      </w:pPr>
+      <w:rPr>
+        <w:rFonts w:ascii="Wingdings" w:hAnsi="Wingdings" w:hint="default"/>
+      </w:rPr>
+    </w:lvl>
+    <w:lvl w:ilvl="6" w:tplc="04070001" w:tentative="1">
+      <w:start w:val="1"/>
+      <w:numFmt w:val="bullet"/>
+      <w:lvlText w:val=""/>
+      <w:lvlJc w:val="left"/>
+      <w:pPr>
+        <w:ind w:left="5040" w:hanging="360"/>
+      </w:pPr>
+      <w:rPr>
+        <w:rFonts w:ascii="Symbol" w:hAnsi="Symbol" w:hint="default"/>
+      </w:rPr>
+    </w:lvl>
+    <w:lvl w:ilvl="7" w:tplc="04070003" w:tentative="1">
+      <w:start w:val="1"/>
+      <w:numFmt w:val="bullet"/>
+      <w:lvlText w:val="o"/>
+      <w:lvlJc w:val="left"/>
+      <w:pPr>
+        <w:ind w:left="5760" w:hanging="360"/>
+      </w:pPr>
+      <w:rPr>
+        <w:rFonts w:ascii="Courier New" w:hAnsi="Courier New" w:cs="Courier New" w:hint="default"/>
+      </w:rPr>
+    </w:lvl>
+    <w:lvl w:ilvl="8" w:tplc="04070005" w:tentative="1">
+      <w:start w:val="1"/>
+      <w:numFmt w:val="bullet"/>
+      <w:lvlText w:val=""/>
+      <w:lvlJc w:val="left"/>
+      <w:pPr>
+        <w:ind w:left="6480" w:hanging="360"/>
+      </w:pPr>
+      <w:rPr>
+        <w:rFonts w:ascii="Wingdings" w:hAnsi="Wingdings" w:hint="default"/>
+      </w:rPr>
+    </w:lvl>
+  </w:abstractNum>
+  <w:abstractNum w:abstractNumId="7" w15:restartNumberingAfterBreak="0">
+    <w:nsid w:val="23995869"/>
+    <w:multiLevelType w:val="hybridMultilevel"/>
+    <w:tmpl w:val="197C2B5E"/>
+    <w:lvl w:ilvl="0" w:tplc="04070001">
+      <w:start w:val="1"/>
+      <w:numFmt w:val="bullet"/>
+      <w:lvlText w:val=""/>
+      <w:lvlJc w:val="left"/>
+      <w:pPr>
+        <w:ind w:left="720" w:hanging="360"/>
+      </w:pPr>
+      <w:rPr>
+        <w:rFonts w:ascii="Symbol" w:hAnsi="Symbol" w:hint="default"/>
+      </w:rPr>
+    </w:lvl>
+    <w:lvl w:ilvl="1" w:tplc="04070003">
+      <w:start w:val="1"/>
+      <w:numFmt w:val="bullet"/>
+      <w:lvlText w:val="o"/>
+      <w:lvlJc w:val="left"/>
+      <w:pPr>
+        <w:ind w:left="1440" w:hanging="360"/>
+      </w:pPr>
+      <w:rPr>
+        <w:rFonts w:ascii="Courier New" w:hAnsi="Courier New" w:cs="Courier New" w:hint="default"/>
+      </w:rPr>
+    </w:lvl>
+    <w:lvl w:ilvl="2" w:tplc="04070005" w:tentative="1">
+      <w:start w:val="1"/>
+      <w:numFmt w:val="bullet"/>
+      <w:lvlText w:val=""/>
+      <w:lvlJc w:val="left"/>
+      <w:pPr>
+        <w:ind w:left="2160" w:hanging="360"/>
+      </w:pPr>
+      <w:rPr>
+        <w:rFonts w:ascii="Wingdings" w:hAnsi="Wingdings" w:hint="default"/>
+      </w:rPr>
+    </w:lvl>
+    <w:lvl w:ilvl="3" w:tplc="04070001" w:tentative="1">
+      <w:start w:val="1"/>
+      <w:numFmt w:val="bullet"/>
+      <w:lvlText w:val=""/>
+      <w:lvlJc w:val="left"/>
+      <w:pPr>
+        <w:ind w:left="2880" w:hanging="360"/>
+      </w:pPr>
+      <w:rPr>
+        <w:rFonts w:ascii="Symbol" w:hAnsi="Symbol" w:hint="default"/>
+      </w:rPr>
+    </w:lvl>
+    <w:lvl w:ilvl="4" w:tplc="04070003" w:tentative="1">
+      <w:start w:val="1"/>
+      <w:numFmt w:val="bullet"/>
+      <w:lvlText w:val="o"/>
+      <w:lvlJc w:val="left"/>
+      <w:pPr>
+        <w:ind w:left="3600" w:hanging="360"/>
+      </w:pPr>
+      <w:rPr>
+        <w:rFonts w:ascii="Courier New" w:hAnsi="Courier New" w:cs="Courier New" w:hint="default"/>
+      </w:rPr>
+    </w:lvl>
+    <w:lvl w:ilvl="5" w:tplc="04070005" w:tentative="1">
+      <w:start w:val="1"/>
+      <w:numFmt w:val="bullet"/>
+      <w:lvlText w:val=""/>
+      <w:lvlJc w:val="left"/>
+      <w:pPr>
+        <w:ind w:left="4320" w:hanging="360"/>
+      </w:pPr>
+      <w:rPr>
+        <w:rFonts w:ascii="Wingdings" w:hAnsi="Wingdings" w:hint="default"/>
+      </w:rPr>
+    </w:lvl>
+    <w:lvl w:ilvl="6" w:tplc="04070001" w:tentative="1">
+      <w:start w:val="1"/>
+      <w:numFmt w:val="bullet"/>
+      <w:lvlText w:val=""/>
+      <w:lvlJc w:val="left"/>
+      <w:pPr>
+        <w:ind w:left="5040" w:hanging="360"/>
+      </w:pPr>
+      <w:rPr>
+        <w:rFonts w:ascii="Symbol" w:hAnsi="Symbol" w:hint="default"/>
+      </w:rPr>
+    </w:lvl>
+    <w:lvl w:ilvl="7" w:tplc="04070003" w:tentative="1">
+      <w:start w:val="1"/>
+      <w:numFmt w:val="bullet"/>
+      <w:lvlText w:val="o"/>
+      <w:lvlJc w:val="left"/>
+      <w:pPr>
+        <w:ind w:left="5760" w:hanging="360"/>
+      </w:pPr>
+      <w:rPr>
+        <w:rFonts w:ascii="Courier New" w:hAnsi="Courier New" w:cs="Courier New" w:hint="default"/>
+      </w:rPr>
+    </w:lvl>
+    <w:lvl w:ilvl="8" w:tplc="04070005" w:tentative="1">
+      <w:start w:val="1"/>
+      <w:numFmt w:val="bullet"/>
+      <w:lvlText w:val=""/>
+      <w:lvlJc w:val="left"/>
+      <w:pPr>
+        <w:ind w:left="6480" w:hanging="360"/>
+      </w:pPr>
+      <w:rPr>
+        <w:rFonts w:ascii="Wingdings" w:hAnsi="Wingdings" w:hint="default"/>
+      </w:rPr>
+    </w:lvl>
+  </w:abstractNum>
+  <w:abstractNum w:abstractNumId="8" w15:restartNumberingAfterBreak="0">
     <w:nsid w:val="2A1D4DDC"/>
     <w:multiLevelType w:val="hybridMultilevel"/>
     <w:tmpl w:val="ED7A2742"/>
@@ -11787,7 +13399,120 @@
       </w:rPr>
     </w:lvl>
   </w:abstractNum>
-  <w:abstractNum w:abstractNumId="7" w15:restartNumberingAfterBreak="0">
+  <w:abstractNum w:abstractNumId="9" w15:restartNumberingAfterBreak="0">
+    <w:nsid w:val="2CDF12E8"/>
+    <w:multiLevelType w:val="hybridMultilevel"/>
+    <w:tmpl w:val="FA44B13E"/>
+    <w:lvl w:ilvl="0" w:tplc="04070001">
+      <w:start w:val="1"/>
+      <w:numFmt w:val="bullet"/>
+      <w:lvlText w:val=""/>
+      <w:lvlJc w:val="left"/>
+      <w:pPr>
+        <w:ind w:left="720" w:hanging="360"/>
+      </w:pPr>
+      <w:rPr>
+        <w:rFonts w:ascii="Symbol" w:hAnsi="Symbol" w:hint="default"/>
+      </w:rPr>
+    </w:lvl>
+    <w:lvl w:ilvl="1" w:tplc="04070003" w:tentative="1">
+      <w:start w:val="1"/>
+      <w:numFmt w:val="bullet"/>
+      <w:lvlText w:val="o"/>
+      <w:lvlJc w:val="left"/>
+      <w:pPr>
+        <w:ind w:left="1440" w:hanging="360"/>
+      </w:pPr>
+      <w:rPr>
+        <w:rFonts w:ascii="Courier New" w:hAnsi="Courier New" w:cs="Courier New" w:hint="default"/>
+      </w:rPr>
+    </w:lvl>
+    <w:lvl w:ilvl="2" w:tplc="04070005" w:tentative="1">
+      <w:start w:val="1"/>
+      <w:numFmt w:val="bullet"/>
+      <w:lvlText w:val=""/>
+      <w:lvlJc w:val="left"/>
+      <w:pPr>
+        <w:ind w:left="2160" w:hanging="360"/>
+      </w:pPr>
+      <w:rPr>
+        <w:rFonts w:ascii="Wingdings" w:hAnsi="Wingdings" w:hint="default"/>
+      </w:rPr>
+    </w:lvl>
+    <w:lvl w:ilvl="3" w:tplc="04070001" w:tentative="1">
+      <w:start w:val="1"/>
+      <w:numFmt w:val="bullet"/>
+      <w:lvlText w:val=""/>
+      <w:lvlJc w:val="left"/>
+      <w:pPr>
+        <w:ind w:left="2880" w:hanging="360"/>
+      </w:pPr>
+      <w:rPr>
+        <w:rFonts w:ascii="Symbol" w:hAnsi="Symbol" w:hint="default"/>
+      </w:rPr>
+    </w:lvl>
+    <w:lvl w:ilvl="4" w:tplc="04070003" w:tentative="1">
+      <w:start w:val="1"/>
+      <w:numFmt w:val="bullet"/>
+      <w:lvlText w:val="o"/>
+      <w:lvlJc w:val="left"/>
+      <w:pPr>
+        <w:ind w:left="3600" w:hanging="360"/>
+      </w:pPr>
+      <w:rPr>
+        <w:rFonts w:ascii="Courier New" w:hAnsi="Courier New" w:cs="Courier New" w:hint="default"/>
+      </w:rPr>
+    </w:lvl>
+    <w:lvl w:ilvl="5" w:tplc="04070005" w:tentative="1">
+      <w:start w:val="1"/>
+      <w:numFmt w:val="bullet"/>
+      <w:lvlText w:val=""/>
+      <w:lvlJc w:val="left"/>
+      <w:pPr>
+        <w:ind w:left="4320" w:hanging="360"/>
+      </w:pPr>
+      <w:rPr>
+        <w:rFonts w:ascii="Wingdings" w:hAnsi="Wingdings" w:hint="default"/>
+      </w:rPr>
+    </w:lvl>
+    <w:lvl w:ilvl="6" w:tplc="04070001" w:tentative="1">
+      <w:start w:val="1"/>
+      <w:numFmt w:val="bullet"/>
+      <w:lvlText w:val=""/>
+      <w:lvlJc w:val="left"/>
+      <w:pPr>
+        <w:ind w:left="5040" w:hanging="360"/>
+      </w:pPr>
+      <w:rPr>
+        <w:rFonts w:ascii="Symbol" w:hAnsi="Symbol" w:hint="default"/>
+      </w:rPr>
+    </w:lvl>
+    <w:lvl w:ilvl="7" w:tplc="04070003" w:tentative="1">
+      <w:start w:val="1"/>
+      <w:numFmt w:val="bullet"/>
+      <w:lvlText w:val="o"/>
+      <w:lvlJc w:val="left"/>
+      <w:pPr>
+        <w:ind w:left="5760" w:hanging="360"/>
+      </w:pPr>
+      <w:rPr>
+        <w:rFonts w:ascii="Courier New" w:hAnsi="Courier New" w:cs="Courier New" w:hint="default"/>
+      </w:rPr>
+    </w:lvl>
+    <w:lvl w:ilvl="8" w:tplc="04070005" w:tentative="1">
+      <w:start w:val="1"/>
+      <w:numFmt w:val="bullet"/>
+      <w:lvlText w:val=""/>
+      <w:lvlJc w:val="left"/>
+      <w:pPr>
+        <w:ind w:left="6480" w:hanging="360"/>
+      </w:pPr>
+      <w:rPr>
+        <w:rFonts w:ascii="Wingdings" w:hAnsi="Wingdings" w:hint="default"/>
+      </w:rPr>
+    </w:lvl>
+  </w:abstractNum>
+  <w:abstractNum w:abstractNumId="10" w15:restartNumberingAfterBreak="0">
     <w:nsid w:val="3757424F"/>
     <w:multiLevelType w:val="hybridMultilevel"/>
     <w:tmpl w:val="2230E824"/>
@@ -11883,7 +13608,7 @@
       </w:pPr>
     </w:lvl>
   </w:abstractNum>
-  <w:abstractNum w:abstractNumId="8" w15:restartNumberingAfterBreak="0">
+  <w:abstractNum w:abstractNumId="11" w15:restartNumberingAfterBreak="0">
     <w:nsid w:val="38C63C6D"/>
     <w:multiLevelType w:val="hybridMultilevel"/>
     <w:tmpl w:val="E3CEF86C"/>
@@ -11996,7 +13721,7 @@
       </w:rPr>
     </w:lvl>
   </w:abstractNum>
-  <w:abstractNum w:abstractNumId="9" w15:restartNumberingAfterBreak="0">
+  <w:abstractNum w:abstractNumId="12" w15:restartNumberingAfterBreak="0">
     <w:nsid w:val="3F5264F5"/>
     <w:multiLevelType w:val="hybridMultilevel"/>
     <w:tmpl w:val="57E674C8"/>
@@ -12108,7 +13833,7 @@
       </w:rPr>
     </w:lvl>
   </w:abstractNum>
-  <w:abstractNum w:abstractNumId="10" w15:restartNumberingAfterBreak="0">
+  <w:abstractNum w:abstractNumId="13" w15:restartNumberingAfterBreak="0">
     <w:nsid w:val="40647D9D"/>
     <w:multiLevelType w:val="hybridMultilevel"/>
     <w:tmpl w:val="70803DEE"/>
@@ -12221,7 +13946,7 @@
       </w:rPr>
     </w:lvl>
   </w:abstractNum>
-  <w:abstractNum w:abstractNumId="11" w15:restartNumberingAfterBreak="0">
+  <w:abstractNum w:abstractNumId="14" w15:restartNumberingAfterBreak="0">
     <w:nsid w:val="4E723BF8"/>
     <w:multiLevelType w:val="hybridMultilevel"/>
     <w:tmpl w:val="16401D40"/>
@@ -12334,7 +14059,7 @@
       </w:rPr>
     </w:lvl>
   </w:abstractNum>
-  <w:abstractNum w:abstractNumId="12" w15:restartNumberingAfterBreak="0">
+  <w:abstractNum w:abstractNumId="15" w15:restartNumberingAfterBreak="0">
     <w:nsid w:val="50C671F7"/>
     <w:multiLevelType w:val="hybridMultilevel"/>
     <w:tmpl w:val="C3F660E0"/>
@@ -12447,7 +14172,7 @@
       </w:rPr>
     </w:lvl>
   </w:abstractNum>
-  <w:abstractNum w:abstractNumId="13" w15:restartNumberingAfterBreak="0">
+  <w:abstractNum w:abstractNumId="16" w15:restartNumberingAfterBreak="0">
     <w:nsid w:val="50CE46BB"/>
     <w:multiLevelType w:val="hybridMultilevel"/>
     <w:tmpl w:val="1E3402F2"/>
@@ -12487,7 +14212,7 @@
         <w:rFonts w:ascii="Wingdings" w:hAnsi="Wingdings" w:hint="default"/>
       </w:rPr>
     </w:lvl>
-    <w:lvl w:ilvl="3" w:tplc="04070001" w:tentative="1">
+    <w:lvl w:ilvl="3" w:tplc="04070001">
       <w:start w:val="1"/>
       <w:numFmt w:val="bullet"/>
       <w:lvlText w:val=""/>
@@ -12560,7 +14285,7 @@
       </w:rPr>
     </w:lvl>
   </w:abstractNum>
-  <w:abstractNum w:abstractNumId="14" w15:restartNumberingAfterBreak="0">
+  <w:abstractNum w:abstractNumId="17" w15:restartNumberingAfterBreak="0">
     <w:nsid w:val="53693140"/>
     <w:multiLevelType w:val="hybridMultilevel"/>
     <w:tmpl w:val="20606690"/>
@@ -12673,7 +14398,7 @@
       </w:rPr>
     </w:lvl>
   </w:abstractNum>
-  <w:abstractNum w:abstractNumId="15" w15:restartNumberingAfterBreak="0">
+  <w:abstractNum w:abstractNumId="18" w15:restartNumberingAfterBreak="0">
     <w:nsid w:val="5685073E"/>
     <w:multiLevelType w:val="hybridMultilevel"/>
     <w:tmpl w:val="42B226A6"/>
@@ -12786,7 +14511,120 @@
       </w:rPr>
     </w:lvl>
   </w:abstractNum>
-  <w:abstractNum w:abstractNumId="16" w15:restartNumberingAfterBreak="0">
+  <w:abstractNum w:abstractNumId="19" w15:restartNumberingAfterBreak="0">
+    <w:nsid w:val="5A2510E4"/>
+    <w:multiLevelType w:val="hybridMultilevel"/>
+    <w:tmpl w:val="E59061C0"/>
+    <w:lvl w:ilvl="0" w:tplc="04070001">
+      <w:start w:val="1"/>
+      <w:numFmt w:val="bullet"/>
+      <w:lvlText w:val=""/>
+      <w:lvlJc w:val="left"/>
+      <w:pPr>
+        <w:ind w:left="720" w:hanging="360"/>
+      </w:pPr>
+      <w:rPr>
+        <w:rFonts w:ascii="Symbol" w:hAnsi="Symbol" w:hint="default"/>
+      </w:rPr>
+    </w:lvl>
+    <w:lvl w:ilvl="1" w:tplc="04070003" w:tentative="1">
+      <w:start w:val="1"/>
+      <w:numFmt w:val="bullet"/>
+      <w:lvlText w:val="o"/>
+      <w:lvlJc w:val="left"/>
+      <w:pPr>
+        <w:ind w:left="1440" w:hanging="360"/>
+      </w:pPr>
+      <w:rPr>
+        <w:rFonts w:ascii="Courier New" w:hAnsi="Courier New" w:cs="Courier New" w:hint="default"/>
+      </w:rPr>
+    </w:lvl>
+    <w:lvl w:ilvl="2" w:tplc="04070005" w:tentative="1">
+      <w:start w:val="1"/>
+      <w:numFmt w:val="bullet"/>
+      <w:lvlText w:val=""/>
+      <w:lvlJc w:val="left"/>
+      <w:pPr>
+        <w:ind w:left="2160" w:hanging="360"/>
+      </w:pPr>
+      <w:rPr>
+        <w:rFonts w:ascii="Wingdings" w:hAnsi="Wingdings" w:hint="default"/>
+      </w:rPr>
+    </w:lvl>
+    <w:lvl w:ilvl="3" w:tplc="04070001" w:tentative="1">
+      <w:start w:val="1"/>
+      <w:numFmt w:val="bullet"/>
+      <w:lvlText w:val=""/>
+      <w:lvlJc w:val="left"/>
+      <w:pPr>
+        <w:ind w:left="2880" w:hanging="360"/>
+      </w:pPr>
+      <w:rPr>
+        <w:rFonts w:ascii="Symbol" w:hAnsi="Symbol" w:hint="default"/>
+      </w:rPr>
+    </w:lvl>
+    <w:lvl w:ilvl="4" w:tplc="04070003" w:tentative="1">
+      <w:start w:val="1"/>
+      <w:numFmt w:val="bullet"/>
+      <w:lvlText w:val="o"/>
+      <w:lvlJc w:val="left"/>
+      <w:pPr>
+        <w:ind w:left="3600" w:hanging="360"/>
+      </w:pPr>
+      <w:rPr>
+        <w:rFonts w:ascii="Courier New" w:hAnsi="Courier New" w:cs="Courier New" w:hint="default"/>
+      </w:rPr>
+    </w:lvl>
+    <w:lvl w:ilvl="5" w:tplc="04070005" w:tentative="1">
+      <w:start w:val="1"/>
+      <w:numFmt w:val="bullet"/>
+      <w:lvlText w:val=""/>
+      <w:lvlJc w:val="left"/>
+      <w:pPr>
+        <w:ind w:left="4320" w:hanging="360"/>
+      </w:pPr>
+      <w:rPr>
+        <w:rFonts w:ascii="Wingdings" w:hAnsi="Wingdings" w:hint="default"/>
+      </w:rPr>
+    </w:lvl>
+    <w:lvl w:ilvl="6" w:tplc="04070001" w:tentative="1">
+      <w:start w:val="1"/>
+      <w:numFmt w:val="bullet"/>
+      <w:lvlText w:val=""/>
+      <w:lvlJc w:val="left"/>
+      <w:pPr>
+        <w:ind w:left="5040" w:hanging="360"/>
+      </w:pPr>
+      <w:rPr>
+        <w:rFonts w:ascii="Symbol" w:hAnsi="Symbol" w:hint="default"/>
+      </w:rPr>
+    </w:lvl>
+    <w:lvl w:ilvl="7" w:tplc="04070003" w:tentative="1">
+      <w:start w:val="1"/>
+      <w:numFmt w:val="bullet"/>
+      <w:lvlText w:val="o"/>
+      <w:lvlJc w:val="left"/>
+      <w:pPr>
+        <w:ind w:left="5760" w:hanging="360"/>
+      </w:pPr>
+      <w:rPr>
+        <w:rFonts w:ascii="Courier New" w:hAnsi="Courier New" w:cs="Courier New" w:hint="default"/>
+      </w:rPr>
+    </w:lvl>
+    <w:lvl w:ilvl="8" w:tplc="04070005" w:tentative="1">
+      <w:start w:val="1"/>
+      <w:numFmt w:val="bullet"/>
+      <w:lvlText w:val=""/>
+      <w:lvlJc w:val="left"/>
+      <w:pPr>
+        <w:ind w:left="6480" w:hanging="360"/>
+      </w:pPr>
+      <w:rPr>
+        <w:rFonts w:ascii="Wingdings" w:hAnsi="Wingdings" w:hint="default"/>
+      </w:rPr>
+    </w:lvl>
+  </w:abstractNum>
+  <w:abstractNum w:abstractNumId="20" w15:restartNumberingAfterBreak="0">
     <w:nsid w:val="5D775C15"/>
     <w:multiLevelType w:val="hybridMultilevel"/>
     <w:tmpl w:val="48CAD0F2"/>
@@ -12899,7 +14737,7 @@
       </w:rPr>
     </w:lvl>
   </w:abstractNum>
-  <w:abstractNum w:abstractNumId="17" w15:restartNumberingAfterBreak="0">
+  <w:abstractNum w:abstractNumId="21" w15:restartNumberingAfterBreak="0">
     <w:nsid w:val="5EA47FD5"/>
     <w:multiLevelType w:val="hybridMultilevel"/>
     <w:tmpl w:val="F2D20330"/>
@@ -13012,7 +14850,7 @@
       </w:rPr>
     </w:lvl>
   </w:abstractNum>
-  <w:abstractNum w:abstractNumId="18" w15:restartNumberingAfterBreak="0">
+  <w:abstractNum w:abstractNumId="22" w15:restartNumberingAfterBreak="0">
     <w:nsid w:val="64D22A58"/>
     <w:multiLevelType w:val="hybridMultilevel"/>
     <w:tmpl w:val="71E25BD2"/>
@@ -13125,7 +14963,7 @@
       </w:rPr>
     </w:lvl>
   </w:abstractNum>
-  <w:abstractNum w:abstractNumId="19" w15:restartNumberingAfterBreak="0">
+  <w:abstractNum w:abstractNumId="23" w15:restartNumberingAfterBreak="0">
     <w:nsid w:val="66B155B8"/>
     <w:multiLevelType w:val="hybridMultilevel"/>
     <w:tmpl w:val="80248872"/>
@@ -13238,7 +15076,7 @@
       </w:rPr>
     </w:lvl>
   </w:abstractNum>
-  <w:abstractNum w:abstractNumId="20" w15:restartNumberingAfterBreak="0">
+  <w:abstractNum w:abstractNumId="24" w15:restartNumberingAfterBreak="0">
     <w:nsid w:val="68E26459"/>
     <w:multiLevelType w:val="hybridMultilevel"/>
     <w:tmpl w:val="49940E7A"/>
@@ -13340,7 +15178,7 @@
       </w:pPr>
     </w:lvl>
   </w:abstractNum>
-  <w:abstractNum w:abstractNumId="21" w15:restartNumberingAfterBreak="0">
+  <w:abstractNum w:abstractNumId="25" w15:restartNumberingAfterBreak="0">
     <w:nsid w:val="72711F5C"/>
     <w:multiLevelType w:val="hybridMultilevel"/>
     <w:tmpl w:val="D4B22CA6"/>
@@ -13453,7 +15291,7 @@
       </w:rPr>
     </w:lvl>
   </w:abstractNum>
-  <w:abstractNum w:abstractNumId="22" w15:restartNumberingAfterBreak="0">
+  <w:abstractNum w:abstractNumId="26" w15:restartNumberingAfterBreak="0">
     <w:nsid w:val="74A77AD0"/>
     <w:multiLevelType w:val="hybridMultilevel"/>
     <w:tmpl w:val="B2ECA4C6"/>
@@ -13566,7 +15404,7 @@
       </w:rPr>
     </w:lvl>
   </w:abstractNum>
-  <w:abstractNum w:abstractNumId="23" w15:restartNumberingAfterBreak="0">
+  <w:abstractNum w:abstractNumId="27" w15:restartNumberingAfterBreak="0">
     <w:nsid w:val="77961A77"/>
     <w:multiLevelType w:val="hybridMultilevel"/>
     <w:tmpl w:val="69ECE732"/>
@@ -13679,7 +15517,7 @@
       </w:rPr>
     </w:lvl>
   </w:abstractNum>
-  <w:abstractNum w:abstractNumId="24" w15:restartNumberingAfterBreak="0">
+  <w:abstractNum w:abstractNumId="28" w15:restartNumberingAfterBreak="0">
     <w:nsid w:val="78785378"/>
     <w:multiLevelType w:val="hybridMultilevel"/>
     <w:tmpl w:val="E250D086"/>
@@ -13792,7 +15630,7 @@
       </w:rPr>
     </w:lvl>
   </w:abstractNum>
-  <w:abstractNum w:abstractNumId="25" w15:restartNumberingAfterBreak="0">
+  <w:abstractNum w:abstractNumId="29" w15:restartNumberingAfterBreak="0">
     <w:nsid w:val="7FB9360C"/>
     <w:multiLevelType w:val="hybridMultilevel"/>
     <w:tmpl w:val="504A988A"/>
@@ -13906,55 +15744,55 @@
     </w:lvl>
   </w:abstractNum>
   <w:num w:numId="1">
-    <w:abstractNumId w:val="17"/>
+    <w:abstractNumId w:val="21"/>
   </w:num>
   <w:num w:numId="2">
-    <w:abstractNumId w:val="9"/>
+    <w:abstractNumId w:val="12"/>
   </w:num>
   <w:num w:numId="3">
-    <w:abstractNumId w:val="15"/>
+    <w:abstractNumId w:val="18"/>
   </w:num>
   <w:num w:numId="4">
-    <w:abstractNumId w:val="20"/>
+    <w:abstractNumId w:val="24"/>
   </w:num>
   <w:num w:numId="5">
-    <w:abstractNumId w:val="10"/>
+    <w:abstractNumId w:val="13"/>
   </w:num>
   <w:num w:numId="6">
-    <w:abstractNumId w:val="7"/>
+    <w:abstractNumId w:val="10"/>
   </w:num>
   <w:num w:numId="7">
     <w:abstractNumId w:val="1"/>
   </w:num>
   <w:num w:numId="8">
-    <w:abstractNumId w:val="6"/>
+    <w:abstractNumId w:val="8"/>
   </w:num>
   <w:num w:numId="9">
-    <w:abstractNumId w:val="21"/>
+    <w:abstractNumId w:val="25"/>
   </w:num>
   <w:num w:numId="10">
     <w:abstractNumId w:val="3"/>
   </w:num>
   <w:num w:numId="11">
-    <w:abstractNumId w:val="23"/>
+    <w:abstractNumId w:val="27"/>
   </w:num>
   <w:num w:numId="12">
     <w:abstractNumId w:val="2"/>
   </w:num>
   <w:num w:numId="13">
-    <w:abstractNumId w:val="13"/>
+    <w:abstractNumId w:val="16"/>
   </w:num>
   <w:num w:numId="14">
     <w:abstractNumId w:val="5"/>
   </w:num>
   <w:num w:numId="15">
-    <w:abstractNumId w:val="16"/>
+    <w:abstractNumId w:val="20"/>
   </w:num>
   <w:num w:numId="16">
-    <w:abstractNumId w:val="19"/>
+    <w:abstractNumId w:val="23"/>
   </w:num>
   <w:num w:numId="17">
-    <w:abstractNumId w:val="24"/>
+    <w:abstractNumId w:val="28"/>
   </w:num>
   <w:num w:numId="18">
     <w:abstractNumId w:val="0"/>
@@ -13963,25 +15801,37 @@
     <w:abstractNumId w:val="4"/>
   </w:num>
   <w:num w:numId="20">
-    <w:abstractNumId w:val="8"/>
+    <w:abstractNumId w:val="11"/>
   </w:num>
   <w:num w:numId="21">
+    <w:abstractNumId w:val="17"/>
+  </w:num>
+  <w:num w:numId="22">
+    <w:abstractNumId w:val="22"/>
+  </w:num>
+  <w:num w:numId="23">
+    <w:abstractNumId w:val="26"/>
+  </w:num>
+  <w:num w:numId="24">
     <w:abstractNumId w:val="14"/>
   </w:num>
-  <w:num w:numId="22">
-    <w:abstractNumId w:val="18"/>
-  </w:num>
-  <w:num w:numId="23">
-    <w:abstractNumId w:val="22"/>
-  </w:num>
-  <w:num w:numId="24">
-    <w:abstractNumId w:val="11"/>
-  </w:num>
   <w:num w:numId="25">
-    <w:abstractNumId w:val="25"/>
+    <w:abstractNumId w:val="29"/>
   </w:num>
   <w:num w:numId="26">
-    <w:abstractNumId w:val="12"/>
+    <w:abstractNumId w:val="15"/>
+  </w:num>
+  <w:num w:numId="27">
+    <w:abstractNumId w:val="9"/>
+  </w:num>
+  <w:num w:numId="28">
+    <w:abstractNumId w:val="7"/>
+  </w:num>
+  <w:num w:numId="29">
+    <w:abstractNumId w:val="6"/>
+  </w:num>
+  <w:num w:numId="30">
+    <w:abstractNumId w:val="19"/>
   </w:num>
   <w:numIdMacAtCleanup w:val="11"/>
 </w:numbering>
@@ -15335,7 +17185,7 @@
 </file>
 
 <file path=customXml/itemProps1.xml><?xml version="1.0" encoding="utf-8"?>
-<ds:datastoreItem xmlns:ds="http://schemas.openxmlformats.org/officeDocument/2006/customXml" ds:itemID="{F8556F76-3E3A-4E9F-8028-106C59AD15FA}">
+<ds:datastoreItem xmlns:ds="http://schemas.openxmlformats.org/officeDocument/2006/customXml" ds:itemID="{60F93296-F219-4E78-B913-8294645A841F}">
   <ds:schemaRefs>
     <ds:schemaRef ds:uri="http://schemas.openxmlformats.org/officeDocument/2006/bibliography"/>
   </ds:schemaRefs>

</xml_diff>